<commit_message>
Updated docs 11:29 pm
</commit_message>
<xml_diff>
--- a/docs/ProjectTimeline.docx
+++ b/docs/ProjectTimeline.docx
@@ -1,51 +1,37 @@
 
 <file path=word/document.xml><?xml version="1.0" encoding="utf-8"?>
-<w:document xmlns:mc="http://schemas.openxmlformats.org/markup-compatibility/2006" xmlns:o="urn:schemas-microsoft-com:office:office" xmlns:r="http://schemas.openxmlformats.org/officeDocument/2006/relationships" xmlns:m="http://schemas.openxmlformats.org/officeDocument/2006/math" xmlns:v="urn:schemas-microsoft-com:vml" xmlns:wp="http://schemas.openxmlformats.org/drawingml/2006/wordprocessingDrawing" xmlns:w10="urn:schemas-microsoft-com:office:word" xmlns:w="http://schemas.openxmlformats.org/wordprocessingml/2006/main" xmlns:wne="http://schemas.microsoft.com/office/word/2006/wordml" xmlns:sl="http://schemas.openxmlformats.org/schemaLibrary/2006/main" xmlns:a="http://schemas.openxmlformats.org/drawingml/2006/main" xmlns:pic="http://schemas.openxmlformats.org/drawingml/2006/picture" xmlns:c="http://schemas.openxmlformats.org/drawingml/2006/chart" xmlns:lc="http://schemas.openxmlformats.org/drawingml/2006/lockedCanvas" xmlns:dgm="http://schemas.openxmlformats.org/drawingml/2006/diagram" xmlns:wps="http://schemas.microsoft.com/office/word/2010/wordprocessingShape" xmlns:wpg="http://schemas.microsoft.com/office/word/2010/wordprocessingGroup" xmlns:w14="http://schemas.microsoft.com/office/word/2010/wordml" xmlns:w15="http://schemas.microsoft.com/office/word/2012/wordml">
+<w:document xmlns:wpc="http://schemas.microsoft.com/office/word/2010/wordprocessingCanvas" xmlns:mo="http://schemas.microsoft.com/office/mac/office/2008/main" xmlns:mc="http://schemas.openxmlformats.org/markup-compatibility/2006" xmlns:mv="urn:schemas-microsoft-com:mac:vml" xmlns:o="urn:schemas-microsoft-com:office:office" xmlns:r="http://schemas.openxmlformats.org/officeDocument/2006/relationships" xmlns:m="http://schemas.openxmlformats.org/officeDocument/2006/math" xmlns:v="urn:schemas-microsoft-com:vml" xmlns:wp14="http://schemas.microsoft.com/office/word/2010/wordprocessingDrawing" xmlns:wp="http://schemas.openxmlformats.org/drawingml/2006/wordprocessingDrawing" xmlns:w10="urn:schemas-microsoft-com:office:word" xmlns:w="http://schemas.openxmlformats.org/wordprocessingml/2006/main" xmlns:w14="http://schemas.microsoft.com/office/word/2010/wordml" xmlns:w15="http://schemas.microsoft.com/office/word/2012/wordml" xmlns:wpg="http://schemas.microsoft.com/office/word/2010/wordprocessingGroup" xmlns:wpi="http://schemas.microsoft.com/office/word/2010/wordprocessingInk" xmlns:wne="http://schemas.microsoft.com/office/word/2006/wordml" xmlns:wps="http://schemas.microsoft.com/office/word/2010/wordprocessingShape" mc:Ignorable="w14 w15 wp14">
   <w:body>
     <w:p>
-      <w:pPr>
-        <w:rPr/>
-      </w:pPr>
-      <w:r>
-        <w:rPr>
-          <w:rtl w:val="0"/>
-        </w:rPr>
-        <w:t xml:space="preserve">Project timeline - Memory Leak 2</w:t>
-      </w:r>
-    </w:p>
-    <w:p>
-      <w:pPr>
-        <w:rPr/>
-      </w:pPr>
-      <w:r>
-        <w:rPr>
-          <w:rtl w:val="0"/>
-        </w:rPr>
-        <w:t xml:space="preserve">Samantha Au, Daniel, Julia Julia, Jon Ngo</w:t>
-      </w:r>
-    </w:p>
-    <w:p>
-      <w:pPr>
-        <w:rPr/>
-      </w:pPr>
-      <w:r>
-        <w:rPr>
-          <w:rtl w:val="0"/>
-        </w:rPr>
-      </w:r>
-    </w:p>
-    <w:p>
-      <w:pPr>
-        <w:rPr>
-          <w:b w:val="1"/>
-        </w:rPr>
-      </w:pPr>
-      <w:r>
-        <w:rPr>
-          <w:b w:val="1"/>
-          <w:rtl w:val="0"/>
-        </w:rPr>
-        <w:t xml:space="preserve">Initial meeting (16/11/19)</w:t>
+      <w:r>
+        <w:t>Project timeline - Memory Leak 2</w:t>
+      </w:r>
+    </w:p>
+    <w:p>
+      <w:r>
+        <w:t>Samantha Au, Daniel Li</w:t>
+      </w:r>
+      <w:bookmarkStart w:id="0" w:name="_GoBack"/>
+      <w:bookmarkEnd w:id="0"/>
+      <w:r>
+        <w:t>, Julia Zeng</w:t>
+      </w:r>
+      <w:r>
+        <w:t>, Jon Ngo, Victor Hui</w:t>
+      </w:r>
+    </w:p>
+    <w:p/>
+    <w:p>
+      <w:pPr>
+        <w:rPr>
+          <w:b/>
+        </w:rPr>
+      </w:pPr>
+      <w:r>
+        <w:rPr>
+          <w:b/>
+        </w:rPr>
+        <w:t>Initial meeting (16/11/19)</w:t>
       </w:r>
     </w:p>
     <w:p>
@@ -54,14 +40,10 @@
           <w:ilvl w:val="0"/>
           <w:numId w:val="1"/>
         </w:numPr>
-        <w:spacing w:after="0" w:afterAutospacing="0" w:before="240" w:lineRule="auto"/>
-        <w:ind w:left="720" w:hanging="360"/>
-      </w:pPr>
-      <w:r>
-        <w:rPr>
-          <w:rtl w:val="0"/>
-        </w:rPr>
-        <w:t xml:space="preserve">Decided that we wish to do an android application</w:t>
+        <w:spacing w:before="240"/>
+      </w:pPr>
+      <w:r>
+        <w:t>Decided that we wish to do an android application</w:t>
       </w:r>
     </w:p>
     <w:p>
@@ -70,14 +52,9 @@
           <w:ilvl w:val="0"/>
           <w:numId w:val="1"/>
         </w:numPr>
-        <w:spacing w:after="0" w:afterAutospacing="0" w:before="0" w:beforeAutospacing="0" w:lineRule="auto"/>
-        <w:ind w:left="720" w:hanging="360"/>
-      </w:pPr>
-      <w:r>
-        <w:rPr>
-          <w:rtl w:val="0"/>
-        </w:rPr>
-        <w:t xml:space="preserve">decided that it would be a game</w:t>
+      </w:pPr>
+      <w:r>
+        <w:t>decided that it would be a game</w:t>
       </w:r>
     </w:p>
     <w:p>
@@ -86,14 +63,9 @@
           <w:ilvl w:val="0"/>
           <w:numId w:val="1"/>
         </w:numPr>
-        <w:spacing w:after="0" w:afterAutospacing="0" w:before="0" w:beforeAutospacing="0" w:lineRule="auto"/>
-        <w:ind w:left="720" w:hanging="360"/>
-      </w:pPr>
-      <w:r>
-        <w:rPr>
-          <w:rtl w:val="0"/>
-        </w:rPr>
-        <w:t xml:space="preserve">project alternatives</w:t>
+      </w:pPr>
+      <w:r>
+        <w:t>project alternatives</w:t>
       </w:r>
     </w:p>
     <w:p>
@@ -102,14 +74,9 @@
           <w:ilvl w:val="1"/>
           <w:numId w:val="1"/>
         </w:numPr>
-        <w:spacing w:after="0" w:afterAutospacing="0" w:before="0" w:beforeAutospacing="0" w:lineRule="auto"/>
-        <w:ind w:left="1440" w:hanging="360"/>
-      </w:pPr>
-      <w:r>
-        <w:rPr>
-          <w:rtl w:val="0"/>
-        </w:rPr>
-        <w:t xml:space="preserve">clothes changing app</w:t>
+      </w:pPr>
+      <w:r>
+        <w:t>clothes changing app</w:t>
       </w:r>
     </w:p>
     <w:p>
@@ -118,14 +85,9 @@
           <w:ilvl w:val="1"/>
           <w:numId w:val="1"/>
         </w:numPr>
-        <w:spacing w:after="0" w:afterAutospacing="0" w:before="0" w:beforeAutospacing="0" w:lineRule="auto"/>
-        <w:ind w:left="1440" w:hanging="360"/>
-      </w:pPr>
-      <w:r>
-        <w:rPr>
-          <w:rtl w:val="0"/>
-        </w:rPr>
-        <w:t xml:space="preserve">anxiety app</w:t>
+      </w:pPr>
+      <w:r>
+        <w:t>anxiety app</w:t>
       </w:r>
     </w:p>
     <w:p>
@@ -134,14 +96,9 @@
           <w:ilvl w:val="1"/>
           <w:numId w:val="1"/>
         </w:numPr>
-        <w:spacing w:after="0" w:afterAutospacing="0" w:before="0" w:beforeAutospacing="0" w:lineRule="auto"/>
-        <w:ind w:left="1440" w:hanging="360"/>
-      </w:pPr>
-      <w:r>
-        <w:rPr>
-          <w:rtl w:val="0"/>
-        </w:rPr>
-        <w:t xml:space="preserve">day planner</w:t>
+      </w:pPr>
+      <w:r>
+        <w:t>day planner</w:t>
       </w:r>
     </w:p>
     <w:p>
@@ -150,14 +107,9 @@
           <w:ilvl w:val="1"/>
           <w:numId w:val="1"/>
         </w:numPr>
-        <w:spacing w:after="0" w:afterAutospacing="0" w:before="0" w:beforeAutospacing="0" w:lineRule="auto"/>
-        <w:ind w:left="1440" w:hanging="360"/>
-      </w:pPr>
-      <w:r>
-        <w:rPr>
-          <w:rtl w:val="0"/>
-        </w:rPr>
-        <w:t xml:space="preserve">etc</w:t>
+      </w:pPr>
+      <w:r>
+        <w:t>etc</w:t>
       </w:r>
     </w:p>
     <w:p>
@@ -166,14 +118,9 @@
           <w:ilvl w:val="0"/>
           <w:numId w:val="1"/>
         </w:numPr>
-        <w:spacing w:after="0" w:afterAutospacing="0" w:before="0" w:beforeAutospacing="0" w:lineRule="auto"/>
-        <w:ind w:left="720" w:hanging="360"/>
-      </w:pPr>
-      <w:r>
-        <w:rPr>
-          <w:rtl w:val="0"/>
-        </w:rPr>
-        <w:t xml:space="preserve">decided that an android called memory leak will be created, objective is to delete/ destroy falling blocks of code that would break/ damage applications, a shooter will be used to destroy blocks containing “broken” code.</w:t>
+      </w:pPr>
+      <w:r>
+        <w:t>decided that an android called memory leak will be created, objective is to delete/ destroy falling blocks of code that would break/ damage applications, a shooter will be used to destroy blocks containing “broken” code.</w:t>
       </w:r>
     </w:p>
     <w:p>
@@ -182,14 +129,9 @@
           <w:ilvl w:val="1"/>
           <w:numId w:val="1"/>
         </w:numPr>
-        <w:spacing w:after="0" w:afterAutospacing="0" w:before="0" w:beforeAutospacing="0" w:lineRule="auto"/>
-        <w:ind w:left="1440" w:hanging="360"/>
-      </w:pPr>
-      <w:r>
-        <w:rPr>
-          <w:rtl w:val="0"/>
-        </w:rPr>
-        <w:t xml:space="preserve">Pros</w:t>
+      </w:pPr>
+      <w:r>
+        <w:t>Pros</w:t>
       </w:r>
     </w:p>
     <w:p>
@@ -198,14 +140,9 @@
           <w:ilvl w:val="2"/>
           <w:numId w:val="1"/>
         </w:numPr>
-        <w:spacing w:after="0" w:afterAutospacing="0" w:before="0" w:beforeAutospacing="0" w:lineRule="auto"/>
-        <w:ind w:left="2160" w:hanging="360"/>
-      </w:pPr>
-      <w:r>
-        <w:rPr>
-          <w:rtl w:val="0"/>
-        </w:rPr>
-        <w:t xml:space="preserve">interactive</w:t>
+      </w:pPr>
+      <w:r>
+        <w:t>interactive</w:t>
       </w:r>
     </w:p>
     <w:p>
@@ -214,14 +151,9 @@
           <w:ilvl w:val="2"/>
           <w:numId w:val="1"/>
         </w:numPr>
-        <w:spacing w:after="0" w:afterAutospacing="0" w:before="0" w:beforeAutospacing="0" w:lineRule="auto"/>
-        <w:ind w:left="2160" w:hanging="360"/>
-      </w:pPr>
-      <w:r>
-        <w:rPr>
-          <w:rtl w:val="0"/>
-        </w:rPr>
-        <w:t xml:space="preserve">fun</w:t>
+      </w:pPr>
+      <w:r>
+        <w:t>fun</w:t>
       </w:r>
     </w:p>
     <w:p>
@@ -230,14 +162,12 @@
           <w:ilvl w:val="2"/>
           <w:numId w:val="1"/>
         </w:numPr>
-        <w:spacing w:after="0" w:afterAutospacing="0" w:before="0" w:beforeAutospacing="0" w:lineRule="auto"/>
-        <w:ind w:left="2160" w:hanging="360"/>
-      </w:pPr>
-      <w:r>
-        <w:rPr>
-          <w:rtl w:val="0"/>
-        </w:rPr>
-        <w:t xml:space="preserve">applicable to the class</w:t>
+      </w:pPr>
+      <w:r>
+        <w:t xml:space="preserve">applicable to </w:t>
+      </w:r>
+      <w:r>
+        <w:t>the class</w:t>
       </w:r>
     </w:p>
     <w:p>
@@ -246,14 +176,9 @@
           <w:ilvl w:val="2"/>
           <w:numId w:val="1"/>
         </w:numPr>
-        <w:spacing w:after="0" w:afterAutospacing="0" w:before="0" w:beforeAutospacing="0" w:lineRule="auto"/>
-        <w:ind w:left="2160" w:hanging="360"/>
-      </w:pPr>
-      <w:r>
-        <w:rPr>
-          <w:rtl w:val="0"/>
-        </w:rPr>
-        <w:t xml:space="preserve">interesting to code</w:t>
+      </w:pPr>
+      <w:r>
+        <w:t>interesting to code</w:t>
       </w:r>
     </w:p>
     <w:p>
@@ -262,17 +187,9 @@
           <w:ilvl w:val="1"/>
           <w:numId w:val="1"/>
         </w:numPr>
-        <w:spacing w:after="0" w:afterAutospacing="0" w:before="0" w:beforeAutospacing="0" w:lineRule="auto"/>
-        <w:ind w:left="1440" w:hanging="360"/>
-        <w:rPr>
-          <w:u w:val="none"/>
-        </w:rPr>
-      </w:pPr>
-      <w:r>
-        <w:rPr>
-          <w:rtl w:val="0"/>
-        </w:rPr>
-        <w:t xml:space="preserve">Cons</w:t>
+      </w:pPr>
+      <w:r>
+        <w:t>Cons</w:t>
       </w:r>
     </w:p>
     <w:p>
@@ -281,17 +198,9 @@
           <w:ilvl w:val="2"/>
           <w:numId w:val="1"/>
         </w:numPr>
-        <w:spacing w:after="0" w:afterAutospacing="0" w:before="0" w:beforeAutospacing="0" w:lineRule="auto"/>
-        <w:ind w:left="2160" w:hanging="360"/>
-        <w:rPr>
-          <w:u w:val="none"/>
-        </w:rPr>
-      </w:pPr>
-      <w:r>
-        <w:rPr>
-          <w:rtl w:val="0"/>
-        </w:rPr>
-        <w:t xml:space="preserve">higher level of difficulty</w:t>
+      </w:pPr>
+      <w:r>
+        <w:t>higher level of difficulty</w:t>
       </w:r>
     </w:p>
     <w:p>
@@ -300,17 +209,9 @@
           <w:ilvl w:val="2"/>
           <w:numId w:val="1"/>
         </w:numPr>
-        <w:spacing w:after="0" w:afterAutospacing="0" w:before="0" w:beforeAutospacing="0" w:lineRule="auto"/>
-        <w:ind w:left="2160" w:hanging="360"/>
-        <w:rPr>
-          <w:u w:val="none"/>
-        </w:rPr>
-      </w:pPr>
-      <w:r>
-        <w:rPr>
-          <w:rtl w:val="0"/>
-        </w:rPr>
-        <w:t xml:space="preserve">a lot to do basically</w:t>
+      </w:pPr>
+      <w:r>
+        <w:t>a lot to do basically</w:t>
       </w:r>
     </w:p>
     <w:p>
@@ -319,38 +220,24 @@
           <w:ilvl w:val="0"/>
           <w:numId w:val="9"/>
         </w:numPr>
-        <w:spacing w:after="240" w:before="0" w:beforeAutospacing="0" w:lineRule="auto"/>
-        <w:ind w:left="720" w:hanging="360"/>
-      </w:pPr>
-      <w:r>
-        <w:rPr>
-          <w:rtl w:val="0"/>
-        </w:rPr>
-        <w:t xml:space="preserve">meeting ended at 12:00 am.</w:t>
-      </w:r>
-    </w:p>
-    <w:p>
-      <w:pPr>
-        <w:rPr/>
-      </w:pPr>
-      <w:r>
-        <w:rPr>
-          <w:rtl w:val="0"/>
-        </w:rPr>
-      </w:r>
-    </w:p>
-    <w:p>
-      <w:pPr>
-        <w:rPr>
-          <w:b w:val="1"/>
-        </w:rPr>
-      </w:pPr>
-      <w:r>
-        <w:rPr>
-          <w:b w:val="1"/>
-          <w:rtl w:val="0"/>
-        </w:rPr>
-        <w:t xml:space="preserve">Meeting number 2 (3/12/19)</w:t>
+        <w:spacing w:after="240"/>
+      </w:pPr>
+      <w:r>
+        <w:t>meeting ended at 12:00 am.</w:t>
+      </w:r>
+    </w:p>
+    <w:p/>
+    <w:p>
+      <w:pPr>
+        <w:rPr>
+          <w:b/>
+        </w:rPr>
+      </w:pPr>
+      <w:r>
+        <w:rPr>
+          <w:b/>
+        </w:rPr>
+        <w:t>Meeting number 2 (3/12/19)</w:t>
       </w:r>
     </w:p>
     <w:p>
@@ -359,14 +246,10 @@
           <w:ilvl w:val="0"/>
           <w:numId w:val="3"/>
         </w:numPr>
-        <w:spacing w:after="0" w:afterAutospacing="0" w:before="240" w:lineRule="auto"/>
-        <w:ind w:left="720" w:hanging="360"/>
-      </w:pPr>
-      <w:r>
-        <w:rPr>
-          <w:rtl w:val="0"/>
-        </w:rPr>
-        <w:t xml:space="preserve">Sorted out roles between members</w:t>
+        <w:spacing w:before="240"/>
+      </w:pPr>
+      <w:r>
+        <w:t>Sorted out roles between members</w:t>
       </w:r>
     </w:p>
     <w:p>
@@ -375,14 +258,9 @@
           <w:ilvl w:val="1"/>
           <w:numId w:val="3"/>
         </w:numPr>
-        <w:spacing w:after="0" w:afterAutospacing="0" w:before="0" w:beforeAutospacing="0" w:lineRule="auto"/>
-        <w:ind w:left="1440" w:hanging="360"/>
-      </w:pPr>
-      <w:r>
-        <w:rPr>
-          <w:rtl w:val="0"/>
-        </w:rPr>
-        <w:t xml:space="preserve">Project Lead: Victor Hui</w:t>
+      </w:pPr>
+      <w:r>
+        <w:t>Project Lead: Victor Hui</w:t>
       </w:r>
     </w:p>
     <w:p>
@@ -391,14 +269,9 @@
           <w:ilvl w:val="1"/>
           <w:numId w:val="3"/>
         </w:numPr>
-        <w:spacing w:after="0" w:afterAutospacing="0" w:before="0" w:beforeAutospacing="0" w:lineRule="auto"/>
-        <w:ind w:left="1440" w:hanging="360"/>
-      </w:pPr>
-      <w:r>
-        <w:rPr>
-          <w:rtl w:val="0"/>
-        </w:rPr>
-        <w:t xml:space="preserve">Specification Lead: Daniel Li</w:t>
+      </w:pPr>
+      <w:r>
+        <w:t>Specification Lead: Daniel Li</w:t>
       </w:r>
     </w:p>
     <w:p>
@@ -407,13 +280,8 @@
           <w:ilvl w:val="1"/>
           <w:numId w:val="3"/>
         </w:numPr>
-        <w:spacing w:after="0" w:afterAutospacing="0" w:before="0" w:beforeAutospacing="0" w:lineRule="auto"/>
-        <w:ind w:left="1440" w:hanging="360"/>
-      </w:pPr>
-      <w:r>
-        <w:rPr>
-          <w:rtl w:val="0"/>
-        </w:rPr>
+      </w:pPr>
+      <w:r>
         <w:t xml:space="preserve">Interface Lead: Julia Zeng </w:t>
       </w:r>
     </w:p>
@@ -423,13 +291,8 @@
           <w:ilvl w:val="1"/>
           <w:numId w:val="3"/>
         </w:numPr>
-        <w:spacing w:after="0" w:afterAutospacing="0" w:before="0" w:beforeAutospacing="0" w:lineRule="auto"/>
-        <w:ind w:left="1440" w:hanging="360"/>
-      </w:pPr>
-      <w:r>
-        <w:rPr>
-          <w:rtl w:val="0"/>
-        </w:rPr>
+      </w:pPr>
+      <w:r>
         <w:t xml:space="preserve">Technical Lead: Jonathan Ngo </w:t>
       </w:r>
     </w:p>
@@ -439,14 +302,9 @@
           <w:ilvl w:val="0"/>
           <w:numId w:val="3"/>
         </w:numPr>
-        <w:spacing w:after="0" w:afterAutospacing="0" w:before="0" w:beforeAutospacing="0" w:lineRule="auto"/>
-        <w:ind w:left="720" w:hanging="360"/>
-      </w:pPr>
-      <w:r>
-        <w:rPr>
-          <w:rtl w:val="0"/>
-        </w:rPr>
-        <w:t xml:space="preserve">decided that the next meeting would be Friday 6/12/19, in order to check progress on the different members</w:t>
+      </w:pPr>
+      <w:r>
+        <w:t>decided that the next meeting would be Friday 6/12/19, in order to check progress on the different members</w:t>
       </w:r>
     </w:p>
     <w:p>
@@ -455,14 +313,9 @@
           <w:ilvl w:val="0"/>
           <w:numId w:val="3"/>
         </w:numPr>
-        <w:spacing w:after="0" w:afterAutospacing="0" w:before="0" w:beforeAutospacing="0" w:lineRule="auto"/>
-        <w:ind w:left="720" w:hanging="360"/>
-      </w:pPr>
-      <w:r>
-        <w:rPr>
-          <w:rtl w:val="0"/>
-        </w:rPr>
-        <w:t xml:space="preserve">Separated tasks in between different team members</w:t>
+      </w:pPr>
+      <w:r>
+        <w:t>Separated tasks in between different team members</w:t>
       </w:r>
     </w:p>
     <w:p>
@@ -471,14 +324,9 @@
           <w:ilvl w:val="0"/>
           <w:numId w:val="3"/>
         </w:numPr>
-        <w:spacing w:after="0" w:afterAutospacing="0" w:before="0" w:beforeAutospacing="0" w:lineRule="auto"/>
-        <w:ind w:left="720" w:hanging="360"/>
-      </w:pPr>
-      <w:r>
-        <w:rPr>
-          <w:rtl w:val="0"/>
-        </w:rPr>
-        <w:t xml:space="preserve">2 team members will work on the Boss level</w:t>
+      </w:pPr>
+      <w:r>
+        <w:t>2 team members will work on the Boss level</w:t>
       </w:r>
     </w:p>
     <w:p>
@@ -487,14 +335,12 @@
           <w:ilvl w:val="1"/>
           <w:numId w:val="3"/>
         </w:numPr>
-        <w:spacing w:after="0" w:afterAutospacing="0" w:before="0" w:beforeAutospacing="0" w:lineRule="auto"/>
-        <w:ind w:left="1440" w:hanging="360"/>
-      </w:pPr>
-      <w:r>
-        <w:rPr>
-          <w:rtl w:val="0"/>
-        </w:rPr>
-        <w:t xml:space="preserve">Sam Au would be responsible for the sound portion of the game, the HP bar of the bosses, and the timer between each choice during the quiz</w:t>
+      </w:pPr>
+      <w:r>
+        <w:t>Sam Au would be responsibl</w:t>
+      </w:r>
+      <w:r>
+        <w:t>e for the sound portion of the game, the HP bar of the bosses, and the timer between each choice during the quiz</w:t>
       </w:r>
     </w:p>
     <w:p>
@@ -503,13 +349,8 @@
           <w:ilvl w:val="1"/>
           <w:numId w:val="3"/>
         </w:numPr>
-        <w:spacing w:after="0" w:afterAutospacing="0" w:before="0" w:beforeAutospacing="0" w:lineRule="auto"/>
-        <w:ind w:left="1440" w:hanging="360"/>
-      </w:pPr>
-      <w:r>
-        <w:rPr>
-          <w:rtl w:val="0"/>
-        </w:rPr>
+      </w:pPr>
+      <w:r>
         <w:t xml:space="preserve">Victor Hui would be responsible for the Quiz mechanics part of the game, and the face/ animation of the question </w:t>
       </w:r>
     </w:p>
@@ -519,14 +360,12 @@
           <w:ilvl w:val="0"/>
           <w:numId w:val="3"/>
         </w:numPr>
-        <w:spacing w:after="0" w:afterAutospacing="0" w:before="0" w:beforeAutospacing="0" w:lineRule="auto"/>
-        <w:ind w:left="720" w:hanging="360"/>
-      </w:pPr>
-      <w:r>
-        <w:rPr>
-          <w:rtl w:val="0"/>
-        </w:rPr>
-        <w:t xml:space="preserve">3 team members will work on the Normal Levels</w:t>
+      </w:pPr>
+      <w:r>
+        <w:t>3 team members will work on t</w:t>
+      </w:r>
+      <w:r>
+        <w:t>he Normal Levels</w:t>
       </w:r>
     </w:p>
     <w:p>
@@ -535,13 +374,8 @@
           <w:ilvl w:val="1"/>
           <w:numId w:val="3"/>
         </w:numPr>
-        <w:spacing w:after="0" w:afterAutospacing="0" w:before="0" w:beforeAutospacing="0" w:lineRule="auto"/>
-        <w:ind w:left="1440" w:hanging="360"/>
-      </w:pPr>
-      <w:r>
-        <w:rPr>
-          <w:rtl w:val="0"/>
-        </w:rPr>
+      </w:pPr>
+      <w:r>
         <w:t xml:space="preserve">Daniel and Julia will be responsible for the front end, while Jon will be responsible for </w:t>
       </w:r>
     </w:p>
@@ -551,17 +385,9 @@
           <w:ilvl w:val="0"/>
           <w:numId w:val="3"/>
         </w:numPr>
-        <w:spacing w:after="0" w:afterAutospacing="0" w:before="0" w:beforeAutospacing="0" w:lineRule="auto"/>
-        <w:ind w:left="720" w:hanging="360"/>
-        <w:rPr>
-          <w:u w:val="none"/>
-        </w:rPr>
-      </w:pPr>
-      <w:r>
-        <w:rPr>
-          <w:rtl w:val="0"/>
-        </w:rPr>
-        <w:t xml:space="preserve">2 team members will work on the Quiz/Boss level</w:t>
+      </w:pPr>
+      <w:r>
+        <w:t>2 team members will work on the Quiz/Boss level</w:t>
       </w:r>
     </w:p>
     <w:p>
@@ -570,60 +396,62 @@
           <w:ilvl w:val="1"/>
           <w:numId w:val="3"/>
         </w:numPr>
-        <w:spacing w:after="240" w:before="0" w:beforeAutospacing="0" w:lineRule="auto"/>
-        <w:ind w:left="1440" w:hanging="360"/>
-        <w:rPr>
-          <w:u w:val="none"/>
-        </w:rPr>
-      </w:pPr>
-      <w:r>
-        <w:rPr>
-          <w:rtl w:val="0"/>
-        </w:rPr>
-        <w:t xml:space="preserve">Victor and Sam would work on the Boss level.</w:t>
-      </w:r>
-    </w:p>
-    <w:p>
-      <w:pPr>
-        <w:spacing w:after="240" w:before="240" w:lineRule="auto"/>
-        <w:rPr>
-          <w:b w:val="1"/>
-        </w:rPr>
-      </w:pPr>
-      <w:r>
-        <w:rPr>
-          <w:b w:val="1"/>
-          <w:rtl w:val="0"/>
-        </w:rPr>
-        <w:t xml:space="preserve">First sketch of project homescreen, and quizz interface 8/12/2019</w:t>
-      </w:r>
-    </w:p>
-    <w:p>
-      <w:pPr>
-        <w:spacing w:after="240" w:before="240" w:lineRule="auto"/>
-        <w:rPr>
-          <w:b w:val="1"/>
-        </w:rPr>
-      </w:pPr>
-      <w:r>
-        <w:rPr>
-          <w:b w:val="1"/>
+        <w:spacing w:after="240"/>
+      </w:pPr>
+      <w:r>
+        <w:lastRenderedPageBreak/>
+        <w:t>Victor and Sam would work on the Boss level.</w:t>
+      </w:r>
+    </w:p>
+    <w:p>
+      <w:pPr>
+        <w:spacing w:before="240" w:after="240"/>
+        <w:rPr>
+          <w:b/>
+        </w:rPr>
+      </w:pPr>
+      <w:r>
+        <w:rPr>
+          <w:b/>
+        </w:rPr>
+        <w:t>First sketch of project homescreen, and quizz interface</w:t>
+      </w:r>
+      <w:r>
+        <w:rPr>
+          <w:b/>
+        </w:rPr>
+        <w:t xml:space="preserve"> 8/12/2019</w:t>
+      </w:r>
+    </w:p>
+    <w:p>
+      <w:pPr>
+        <w:spacing w:before="240" w:after="240"/>
+        <w:rPr>
+          <w:b/>
+        </w:rPr>
+      </w:pPr>
+      <w:r>
+        <w:rPr>
+          <w:b/>
+          <w:noProof/>
+          <w:lang w:val="en-US"/>
         </w:rPr>
         <w:drawing>
-          <wp:inline distB="114300" distT="114300" distL="114300" distR="114300">
+          <wp:inline distT="114300" distB="114300" distL="114300" distR="114300" wp14:anchorId="34DC6EBD" wp14:editId="07910CD9">
             <wp:extent cx="1355800" cy="2795588"/>
-            <wp:effectExtent b="0" l="0" r="0" t="0"/>
+            <wp:effectExtent l="0" t="0" r="0" b="0"/>
             <wp:docPr id="6" name="image6.png"/>
-            <a:graphic>
+            <wp:cNvGraphicFramePr/>
+            <a:graphic xmlns:a="http://schemas.openxmlformats.org/drawingml/2006/main">
               <a:graphicData uri="http://schemas.openxmlformats.org/drawingml/2006/picture">
-                <pic:pic>
+                <pic:pic xmlns:pic="http://schemas.openxmlformats.org/drawingml/2006/picture">
                   <pic:nvPicPr>
                     <pic:cNvPr id="0" name="image6.png"/>
                     <pic:cNvPicPr preferRelativeResize="0"/>
                   </pic:nvPicPr>
                   <pic:blipFill>
-                    <a:blip r:embed="rId6"/>
-                    <a:srcRect b="0" l="0" r="0" t="0"/>
+                    <a:blip r:embed="rId5"/>
+                    <a:srcRect/>
                     <a:stretch>
                       <a:fillRect/>
                     </a:stretch>
@@ -633,7 +461,9 @@
                       <a:off x="0" y="0"/>
                       <a:ext cx="1355800" cy="2795588"/>
                     </a:xfrm>
-                    <a:prstGeom prst="rect"/>
+                    <a:prstGeom prst="rect">
+                      <a:avLst/>
+                    </a:prstGeom>
                     <a:ln/>
                   </pic:spPr>
                 </pic:pic>
@@ -644,32 +474,44 @@
       </w:r>
       <w:r>
         <w:rPr>
-          <w:b w:val="1"/>
-          <w:rtl w:val="0"/>
+          <w:b/>
         </w:rPr>
         <w:tab/>
+      </w:r>
+      <w:r>
+        <w:rPr>
+          <w:b/>
+        </w:rPr>
         <w:tab/>
+      </w:r>
+      <w:r>
+        <w:rPr>
+          <w:b/>
+        </w:rPr>
         <w:tab/>
       </w:r>
       <w:r>
         <w:rPr>
-          <w:b w:val="1"/>
+          <w:b/>
+          <w:noProof/>
+          <w:lang w:val="en-US"/>
         </w:rPr>
         <w:drawing>
-          <wp:inline distB="114300" distT="114300" distL="114300" distR="114300">
+          <wp:inline distT="114300" distB="114300" distL="114300" distR="114300" wp14:anchorId="62A69F8C" wp14:editId="2D4398F9">
             <wp:extent cx="1433513" cy="2818840"/>
-            <wp:effectExtent b="0" l="0" r="0" t="0"/>
+            <wp:effectExtent l="0" t="0" r="0" b="0"/>
             <wp:docPr id="4" name="image7.png"/>
-            <a:graphic>
+            <wp:cNvGraphicFramePr/>
+            <a:graphic xmlns:a="http://schemas.openxmlformats.org/drawingml/2006/main">
               <a:graphicData uri="http://schemas.openxmlformats.org/drawingml/2006/picture">
-                <pic:pic>
+                <pic:pic xmlns:pic="http://schemas.openxmlformats.org/drawingml/2006/picture">
                   <pic:nvPicPr>
                     <pic:cNvPr id="0" name="image7.png"/>
                     <pic:cNvPicPr preferRelativeResize="0"/>
                   </pic:nvPicPr>
                   <pic:blipFill>
-                    <a:blip r:embed="rId7"/>
-                    <a:srcRect b="0" l="0" r="0" t="0"/>
+                    <a:blip r:embed="rId6"/>
+                    <a:srcRect/>
                     <a:stretch>
                       <a:fillRect/>
                     </a:stretch>
@@ -679,7 +521,9 @@
                       <a:off x="0" y="0"/>
                       <a:ext cx="1433513" cy="2818840"/>
                     </a:xfrm>
-                    <a:prstGeom prst="rect"/>
+                    <a:prstGeom prst="rect">
+                      <a:avLst/>
+                    </a:prstGeom>
                     <a:ln/>
                   </pic:spPr>
                 </pic:pic>
@@ -688,11 +532,6 @@
           </wp:inline>
         </w:drawing>
       </w:r>
-      <w:r>
-        <w:rPr>
-          <w:rtl w:val="0"/>
-        </w:rPr>
-      </w:r>
     </w:p>
     <w:p>
       <w:pPr>
@@ -700,17 +539,10 @@
           <w:ilvl w:val="0"/>
           <w:numId w:val="10"/>
         </w:numPr>
-        <w:spacing w:after="0" w:afterAutospacing="0" w:before="240" w:lineRule="auto"/>
-        <w:ind w:left="720" w:hanging="360"/>
-        <w:rPr>
-          <w:u w:val="none"/>
-        </w:rPr>
-      </w:pPr>
-      <w:r>
-        <w:rPr>
-          <w:rtl w:val="0"/>
-        </w:rPr>
-        <w:t xml:space="preserve">as you can see, the theme of the homescreen and quizz interface was completely different, but this was solved further along in the app development process</w:t>
+        <w:spacing w:before="240"/>
+      </w:pPr>
+      <w:r>
+        <w:t>as you can see, the theme of the homescreen and quizz interface was completely different, but this was solved further along in the app development process</w:t>
       </w:r>
     </w:p>
     <w:p>
@@ -719,46 +551,39 @@
           <w:ilvl w:val="0"/>
           <w:numId w:val="10"/>
         </w:numPr>
-        <w:spacing w:after="240" w:before="0" w:beforeAutospacing="0" w:lineRule="auto"/>
-        <w:ind w:left="720" w:hanging="360"/>
-        <w:rPr>
-          <w:u w:val="none"/>
-        </w:rPr>
-      </w:pPr>
-      <w:r>
-        <w:rPr>
-          <w:rtl w:val="0"/>
-        </w:rPr>
-        <w:t xml:space="preserve">At this point, the homescreen had animations running in the background and the mechanics of the Quizzes in the Boss levels work well. </w:t>
-      </w:r>
-    </w:p>
-    <w:p>
-      <w:pPr>
-        <w:rPr>
-          <w:b w:val="1"/>
-        </w:rPr>
-      </w:pPr>
-      <w:r>
-        <w:rPr>
-          <w:b w:val="1"/>
-          <w:rtl w:val="0"/>
-        </w:rPr>
-        <w:t xml:space="preserve">First attempt at the “Normal Level”, main mechanics of the game 8/12/2019</w:t>
-      </w:r>
-    </w:p>
-    <w:p>
-      <w:pPr>
-        <w:ind w:left="720" w:firstLine="0"/>
-        <w:rPr/>
-      </w:pPr>
-      <w:r>
-        <w:rPr>
-          <w:rtl w:val="0"/>
-        </w:rPr>
-      </w:r>
-      <w:r>
+        <w:spacing w:after="240"/>
+      </w:pPr>
+      <w:r>
+        <w:t>At this point, the homescreen had animations running in the background and the mecha</w:t>
+      </w:r>
+      <w:r>
+        <w:t xml:space="preserve">nics of the Quizzes in the Boss levels work well. </w:t>
+      </w:r>
+    </w:p>
+    <w:p>
+      <w:pPr>
+        <w:rPr>
+          <w:b/>
+        </w:rPr>
+      </w:pPr>
+      <w:r>
+        <w:rPr>
+          <w:b/>
+        </w:rPr>
+        <w:t>First attempt at the “Normal Level”, main mechanics of the game 8/12/2019</w:t>
+      </w:r>
+    </w:p>
+    <w:p>
+      <w:pPr>
+        <w:ind w:left="720"/>
+      </w:pPr>
+      <w:r>
+        <w:rPr>
+          <w:noProof/>
+          <w:lang w:val="en-US"/>
+        </w:rPr>
         <w:drawing>
-          <wp:anchor allowOverlap="1" behindDoc="0" distB="114300" distT="114300" distL="114300" distR="114300" hidden="0" layoutInCell="1" locked="0" relativeHeight="0" simplePos="0">
+          <wp:anchor distT="114300" distB="114300" distL="114300" distR="114300" simplePos="0" relativeHeight="251658240" behindDoc="0" locked="0" layoutInCell="1" hidden="0" allowOverlap="1" wp14:anchorId="15505D81" wp14:editId="471FD78F">
             <wp:simplePos x="0" y="0"/>
             <wp:positionH relativeFrom="column">
               <wp:posOffset>1</wp:posOffset>
@@ -767,19 +592,20 @@
               <wp:posOffset>123825</wp:posOffset>
             </wp:positionV>
             <wp:extent cx="1633538" cy="2861856"/>
-            <wp:effectExtent b="0" l="0" r="0" t="0"/>
-            <wp:wrapSquare wrapText="bothSides" distB="114300" distT="114300" distL="114300" distR="114300"/>
+            <wp:effectExtent l="0" t="0" r="0" b="0"/>
+            <wp:wrapSquare wrapText="bothSides" distT="114300" distB="114300" distL="114300" distR="114300"/>
             <wp:docPr id="3" name="image2.png"/>
-            <a:graphic>
+            <wp:cNvGraphicFramePr/>
+            <a:graphic xmlns:a="http://schemas.openxmlformats.org/drawingml/2006/main">
               <a:graphicData uri="http://schemas.openxmlformats.org/drawingml/2006/picture">
-                <pic:pic>
+                <pic:pic xmlns:pic="http://schemas.openxmlformats.org/drawingml/2006/picture">
                   <pic:nvPicPr>
                     <pic:cNvPr id="0" name="image2.png"/>
                     <pic:cNvPicPr preferRelativeResize="0"/>
                   </pic:nvPicPr>
                   <pic:blipFill>
-                    <a:blip r:embed="rId8"/>
-                    <a:srcRect b="0" l="0" r="0" t="0"/>
+                    <a:blip r:embed="rId7"/>
+                    <a:srcRect/>
                     <a:stretch>
                       <a:fillRect/>
                     </a:stretch>
@@ -789,7 +615,9 @@
                       <a:off x="0" y="0"/>
                       <a:ext cx="1633538" cy="2861856"/>
                     </a:xfrm>
-                    <a:prstGeom prst="rect"/>
+                    <a:prstGeom prst="rect">
+                      <a:avLst/>
+                    </a:prstGeom>
                     <a:ln/>
                   </pic:spPr>
                 </pic:pic>
@@ -805,148 +633,92 @@
           <w:ilvl w:val="0"/>
           <w:numId w:val="2"/>
         </w:numPr>
-        <w:ind w:left="720" w:hanging="360"/>
-        <w:rPr/>
-      </w:pPr>
-      <w:r>
-        <w:rPr>
-          <w:rtl w:val="0"/>
-        </w:rPr>
-        <w:t xml:space="preserve">As it can be seen, the mechanics have not yet been added, the rocket/cannon/ shooter has not yet been implemented, the bullet action is also missing, but as the first sketch, a lot of progress was made today.</w:t>
-      </w:r>
-    </w:p>
-    <w:p>
-      <w:pPr>
-        <w:rPr>
-          <w:b w:val="1"/>
-        </w:rPr>
-      </w:pPr>
-      <w:r>
-        <w:rPr>
-          <w:rtl w:val="0"/>
-        </w:rPr>
-      </w:r>
-    </w:p>
-    <w:p>
-      <w:pPr>
-        <w:rPr>
-          <w:b w:val="1"/>
-        </w:rPr>
-      </w:pPr>
-      <w:r>
-        <w:rPr>
-          <w:rtl w:val="0"/>
-        </w:rPr>
-      </w:r>
-    </w:p>
-    <w:p>
-      <w:pPr>
-        <w:rPr>
-          <w:b w:val="1"/>
-        </w:rPr>
-      </w:pPr>
-      <w:r>
-        <w:rPr>
-          <w:rtl w:val="0"/>
-        </w:rPr>
-      </w:r>
-    </w:p>
-    <w:p>
-      <w:pPr>
-        <w:rPr>
-          <w:b w:val="1"/>
-        </w:rPr>
-      </w:pPr>
-      <w:r>
-        <w:rPr>
-          <w:rtl w:val="0"/>
-        </w:rPr>
-      </w:r>
-    </w:p>
-    <w:p>
-      <w:pPr>
-        <w:rPr>
-          <w:b w:val="1"/>
-        </w:rPr>
-      </w:pPr>
-      <w:r>
-        <w:rPr>
-          <w:rtl w:val="0"/>
-        </w:rPr>
-      </w:r>
-    </w:p>
-    <w:p>
-      <w:pPr>
-        <w:rPr>
-          <w:b w:val="1"/>
-        </w:rPr>
-      </w:pPr>
-      <w:r>
-        <w:rPr>
-          <w:rtl w:val="0"/>
-        </w:rPr>
-      </w:r>
-    </w:p>
-    <w:p>
-      <w:pPr>
-        <w:rPr>
-          <w:b w:val="1"/>
-        </w:rPr>
-      </w:pPr>
-      <w:r>
-        <w:rPr>
-          <w:rtl w:val="0"/>
-        </w:rPr>
-      </w:r>
-    </w:p>
-    <w:p>
-      <w:pPr>
-        <w:rPr>
-          <w:b w:val="1"/>
-        </w:rPr>
-      </w:pPr>
-      <w:r>
-        <w:rPr>
-          <w:rtl w:val="0"/>
-        </w:rPr>
-      </w:r>
-    </w:p>
-    <w:p>
-      <w:pPr>
-        <w:rPr>
-          <w:b w:val="1"/>
-        </w:rPr>
-      </w:pPr>
-      <w:r>
-        <w:rPr>
-          <w:rtl w:val="0"/>
-        </w:rPr>
-      </w:r>
-    </w:p>
-    <w:p>
-      <w:pPr>
-        <w:rPr>
-          <w:b w:val="1"/>
-        </w:rPr>
-      </w:pPr>
-      <w:r>
-        <w:rPr>
-          <w:rtl w:val="0"/>
-        </w:rPr>
-      </w:r>
-    </w:p>
-    <w:p>
-      <w:pPr>
-        <w:rPr>
-          <w:b w:val="1"/>
-        </w:rPr>
-      </w:pPr>
-      <w:r>
-        <w:rPr>
-          <w:b w:val="1"/>
-          <w:rtl w:val="0"/>
-        </w:rPr>
-        <w:t xml:space="preserve">Meeting No.3 (9/12/2019)</w:t>
+      </w:pPr>
+      <w:r>
+        <w:t>As it can be seen, the mechanics have not yet been added, the rocket/cannon/ shooter has not yet been implemented, the bullet action is also missing, but as the first sketch, a lot of progress was made today.</w:t>
+      </w:r>
+    </w:p>
+    <w:p>
+      <w:pPr>
+        <w:rPr>
+          <w:b/>
+        </w:rPr>
+      </w:pPr>
+    </w:p>
+    <w:p>
+      <w:pPr>
+        <w:rPr>
+          <w:b/>
+        </w:rPr>
+      </w:pPr>
+    </w:p>
+    <w:p>
+      <w:pPr>
+        <w:rPr>
+          <w:b/>
+        </w:rPr>
+      </w:pPr>
+    </w:p>
+    <w:p>
+      <w:pPr>
+        <w:rPr>
+          <w:b/>
+        </w:rPr>
+      </w:pPr>
+    </w:p>
+    <w:p>
+      <w:pPr>
+        <w:rPr>
+          <w:b/>
+        </w:rPr>
+      </w:pPr>
+    </w:p>
+    <w:p>
+      <w:pPr>
+        <w:rPr>
+          <w:b/>
+        </w:rPr>
+      </w:pPr>
+    </w:p>
+    <w:p>
+      <w:pPr>
+        <w:rPr>
+          <w:b/>
+        </w:rPr>
+      </w:pPr>
+    </w:p>
+    <w:p>
+      <w:pPr>
+        <w:rPr>
+          <w:b/>
+        </w:rPr>
+      </w:pPr>
+    </w:p>
+    <w:p>
+      <w:pPr>
+        <w:rPr>
+          <w:b/>
+        </w:rPr>
+      </w:pPr>
+    </w:p>
+    <w:p>
+      <w:pPr>
+        <w:rPr>
+          <w:b/>
+        </w:rPr>
+      </w:pPr>
+    </w:p>
+    <w:p>
+      <w:pPr>
+        <w:rPr>
+          <w:b/>
+        </w:rPr>
+      </w:pPr>
+      <w:r>
+        <w:rPr>
+          <w:b/>
+        </w:rPr>
+        <w:t>Meeting No.3 (9/12/2019)</w:t>
       </w:r>
     </w:p>
     <w:p>
@@ -955,76 +727,47 @@
           <w:ilvl w:val="0"/>
           <w:numId w:val="4"/>
         </w:numPr>
-        <w:ind w:left="720" w:hanging="360"/>
-        <w:rPr/>
-      </w:pPr>
-      <w:r>
-        <w:rPr>
-          <w:rtl w:val="0"/>
-        </w:rPr>
-        <w:t xml:space="preserve">We touched base on who has done what, separated the tasks regarding the documents, and made further progress on the design of the app in order to improve overall user experience.</w:t>
-      </w:r>
-    </w:p>
-    <w:p>
-      <w:pPr>
-        <w:rPr/>
-      </w:pPr>
-      <w:r>
-        <w:rPr>
-          <w:rtl w:val="0"/>
-        </w:rPr>
-      </w:r>
-    </w:p>
-    <w:p>
-      <w:pPr>
-        <w:rPr/>
-      </w:pPr>
-      <w:r>
-        <w:rPr>
-          <w:rtl w:val="0"/>
-        </w:rPr>
-      </w:r>
-    </w:p>
-    <w:p>
-      <w:pPr>
-        <w:rPr/>
-      </w:pPr>
-      <w:r>
-        <w:rPr>
-          <w:rtl w:val="0"/>
-        </w:rPr>
-      </w:r>
-    </w:p>
-    <w:p>
-      <w:pPr>
-        <w:rPr>
-          <w:b w:val="1"/>
-        </w:rPr>
-      </w:pPr>
-      <w:r>
-        <w:rPr>
-          <w:b w:val="1"/>
-          <w:rtl w:val="0"/>
-        </w:rPr>
-        <w:t xml:space="preserve">Refreshed look of the project home screen and Quiz screen</w:t>
-      </w:r>
-    </w:p>
-    <w:p>
-      <w:pPr>
-        <w:rPr>
-          <w:b w:val="1"/>
-        </w:rPr>
-      </w:pPr>
-      <w:r>
-        <w:rPr>
-          <w:b w:val="1"/>
-          <w:rtl w:val="0"/>
+      </w:pPr>
+      <w:r>
+        <w:lastRenderedPageBreak/>
+        <w:t>We touched base on who has done what, separated the tasks regarding the documents, and made further progress on the design of the app in order to improve overall user experience.</w:t>
+      </w:r>
+    </w:p>
+    <w:p/>
+    <w:p/>
+    <w:p/>
+    <w:p>
+      <w:pPr>
+        <w:rPr>
+          <w:b/>
+        </w:rPr>
+      </w:pPr>
+      <w:r>
+        <w:rPr>
+          <w:b/>
+        </w:rPr>
+        <w:t>Refreshed look of the project home screen and Quiz screen</w:t>
+      </w:r>
+    </w:p>
+    <w:p>
+      <w:pPr>
+        <w:rPr>
+          <w:b/>
+        </w:rPr>
+      </w:pPr>
+      <w:r>
+        <w:rPr>
+          <w:b/>
         </w:rPr>
         <w:t xml:space="preserve"> </w:t>
       </w:r>
       <w:r>
+        <w:rPr>
+          <w:noProof/>
+          <w:lang w:val="en-US"/>
+        </w:rPr>
         <w:drawing>
-          <wp:anchor allowOverlap="1" behindDoc="0" distB="114300" distT="114300" distL="114300" distR="114300" hidden="0" layoutInCell="1" locked="0" relativeHeight="0" simplePos="0">
+          <wp:anchor distT="114300" distB="114300" distL="114300" distR="114300" simplePos="0" relativeHeight="251659264" behindDoc="0" locked="0" layoutInCell="1" hidden="0" allowOverlap="1" wp14:anchorId="2B9D5D8B" wp14:editId="4F1A7A1B">
             <wp:simplePos x="0" y="0"/>
             <wp:positionH relativeFrom="column">
               <wp:posOffset>80963</wp:posOffset>
@@ -1033,19 +776,20 @@
               <wp:posOffset>276225</wp:posOffset>
             </wp:positionV>
             <wp:extent cx="1513974" cy="3100388"/>
-            <wp:effectExtent b="0" l="0" r="0" t="0"/>
-            <wp:wrapSquare wrapText="bothSides" distB="114300" distT="114300" distL="114300" distR="114300"/>
+            <wp:effectExtent l="0" t="0" r="0" b="0"/>
+            <wp:wrapSquare wrapText="bothSides" distT="114300" distB="114300" distL="114300" distR="114300"/>
             <wp:docPr id="7" name="image4.png"/>
-            <a:graphic>
+            <wp:cNvGraphicFramePr/>
+            <a:graphic xmlns:a="http://schemas.openxmlformats.org/drawingml/2006/main">
               <a:graphicData uri="http://schemas.openxmlformats.org/drawingml/2006/picture">
-                <pic:pic>
+                <pic:pic xmlns:pic="http://schemas.openxmlformats.org/drawingml/2006/picture">
                   <pic:nvPicPr>
                     <pic:cNvPr id="0" name="image4.png"/>
                     <pic:cNvPicPr preferRelativeResize="0"/>
                   </pic:nvPicPr>
                   <pic:blipFill>
-                    <a:blip r:embed="rId9"/>
-                    <a:srcRect b="0" l="0" r="0" t="0"/>
+                    <a:blip r:embed="rId8"/>
+                    <a:srcRect/>
                     <a:stretch>
                       <a:fillRect/>
                     </a:stretch>
@@ -1055,7 +799,9 @@
                       <a:off x="0" y="0"/>
                       <a:ext cx="1513974" cy="3100388"/>
                     </a:xfrm>
-                    <a:prstGeom prst="rect"/>
+                    <a:prstGeom prst="rect">
+                      <a:avLst/>
+                    </a:prstGeom>
                     <a:ln/>
                   </pic:spPr>
                 </pic:pic>
@@ -1065,8 +811,12 @@
         </w:drawing>
       </w:r>
       <w:r>
+        <w:rPr>
+          <w:noProof/>
+          <w:lang w:val="en-US"/>
+        </w:rPr>
         <w:drawing>
-          <wp:anchor allowOverlap="1" behindDoc="0" distB="114300" distT="114300" distL="114300" distR="114300" hidden="0" layoutInCell="1" locked="0" relativeHeight="0" simplePos="0">
+          <wp:anchor distT="114300" distB="114300" distL="114300" distR="114300" simplePos="0" relativeHeight="251660288" behindDoc="0" locked="0" layoutInCell="1" hidden="0" allowOverlap="1" wp14:anchorId="45CB4B21" wp14:editId="230E0B5B">
             <wp:simplePos x="0" y="0"/>
             <wp:positionH relativeFrom="column">
               <wp:posOffset>1866900</wp:posOffset>
@@ -1075,19 +825,20 @@
               <wp:posOffset>276225</wp:posOffset>
             </wp:positionV>
             <wp:extent cx="1402302" cy="2919413"/>
-            <wp:effectExtent b="0" l="0" r="0" t="0"/>
-            <wp:wrapSquare wrapText="bothSides" distB="114300" distT="114300" distL="114300" distR="114300"/>
+            <wp:effectExtent l="0" t="0" r="0" b="0"/>
+            <wp:wrapSquare wrapText="bothSides" distT="114300" distB="114300" distL="114300" distR="114300"/>
             <wp:docPr id="5" name="image1.png"/>
-            <a:graphic>
+            <wp:cNvGraphicFramePr/>
+            <a:graphic xmlns:a="http://schemas.openxmlformats.org/drawingml/2006/main">
               <a:graphicData uri="http://schemas.openxmlformats.org/drawingml/2006/picture">
-                <pic:pic>
+                <pic:pic xmlns:pic="http://schemas.openxmlformats.org/drawingml/2006/picture">
                   <pic:nvPicPr>
                     <pic:cNvPr id="0" name="image1.png"/>
                     <pic:cNvPicPr preferRelativeResize="0"/>
                   </pic:nvPicPr>
                   <pic:blipFill>
-                    <a:blip r:embed="rId10"/>
-                    <a:srcRect b="0" l="0" r="0" t="0"/>
+                    <a:blip r:embed="rId9"/>
+                    <a:srcRect/>
                     <a:stretch>
                       <a:fillRect/>
                     </a:stretch>
@@ -1097,7 +848,9 @@
                       <a:off x="0" y="0"/>
                       <a:ext cx="1402302" cy="2919413"/>
                     </a:xfrm>
-                    <a:prstGeom prst="rect"/>
+                    <a:prstGeom prst="rect">
+                      <a:avLst/>
+                    </a:prstGeom>
                     <a:ln/>
                   </pic:spPr>
                 </pic:pic>
@@ -1110,14 +863,9 @@
     <w:p>
       <w:pPr>
         <w:rPr>
-          <w:b w:val="1"/>
-        </w:rPr>
-      </w:pPr>
-      <w:r>
-        <w:rPr>
-          <w:rtl w:val="0"/>
-        </w:rPr>
-      </w:r>
+          <w:b/>
+        </w:rPr>
+      </w:pPr>
     </w:p>
     <w:p>
       <w:pPr>
@@ -1125,16 +873,12 @@
           <w:ilvl w:val="0"/>
           <w:numId w:val="7"/>
         </w:numPr>
-        <w:ind w:left="720" w:hanging="360"/>
-        <w:rPr>
-          <w:u w:val="none"/>
-        </w:rPr>
-      </w:pPr>
-      <w:r>
-        <w:rPr>
-          <w:rtl w:val="0"/>
-        </w:rPr>
-        <w:t xml:space="preserve">The design of the app is improved immensely, there is now a theme of adventure and progress attached.</w:t>
+      </w:pPr>
+      <w:r>
+        <w:t xml:space="preserve">The design </w:t>
+      </w:r>
+      <w:r>
+        <w:t>of the app is improved immensely, there is now a theme of adventure and progress attached.</w:t>
       </w:r>
     </w:p>
     <w:p>
@@ -1143,15 +887,8 @@
           <w:ilvl w:val="0"/>
           <w:numId w:val="7"/>
         </w:numPr>
-        <w:ind w:left="720" w:hanging="360"/>
-        <w:rPr>
-          <w:u w:val="none"/>
-        </w:rPr>
-      </w:pPr>
-      <w:r>
-        <w:rPr>
-          <w:rtl w:val="0"/>
-        </w:rPr>
+      </w:pPr>
+      <w:r>
         <w:t xml:space="preserve">As for the shooter, we have decided to go with a rocket to increase the sense of progress as it soars into the open sky. </w:t>
       </w:r>
     </w:p>
@@ -1161,119 +898,30 @@
           <w:ilvl w:val="0"/>
           <w:numId w:val="7"/>
         </w:numPr>
-        <w:ind w:left="720" w:hanging="360"/>
-        <w:rPr>
-          <w:u w:val="none"/>
-        </w:rPr>
-      </w:pPr>
-      <w:r>
-        <w:rPr>
-          <w:rtl w:val="0"/>
-        </w:rPr>
-        <w:t xml:space="preserve">Double tapping the rocket would now generate a bullet heading up</w:t>
-      </w:r>
-    </w:p>
-    <w:p>
-      <w:pPr>
-        <w:ind w:left="0" w:firstLine="0"/>
-        <w:rPr/>
-      </w:pPr>
-      <w:r>
-        <w:rPr>
-          <w:rtl w:val="0"/>
-        </w:rPr>
-      </w:r>
-    </w:p>
-    <w:p>
-      <w:pPr>
-        <w:ind w:left="0" w:firstLine="0"/>
-        <w:rPr/>
-      </w:pPr>
-      <w:r>
-        <w:rPr>
-          <w:rtl w:val="0"/>
-        </w:rPr>
-      </w:r>
-    </w:p>
-    <w:p>
-      <w:pPr>
-        <w:ind w:left="0" w:firstLine="0"/>
-        <w:rPr/>
-      </w:pPr>
-      <w:r>
-        <w:rPr>
-          <w:rtl w:val="0"/>
-        </w:rPr>
-      </w:r>
-    </w:p>
-    <w:p>
-      <w:pPr>
-        <w:ind w:left="0" w:firstLine="0"/>
-        <w:rPr/>
-      </w:pPr>
-      <w:r>
-        <w:rPr>
-          <w:rtl w:val="0"/>
-        </w:rPr>
-      </w:r>
-    </w:p>
-    <w:p>
-      <w:pPr>
-        <w:ind w:left="0" w:firstLine="0"/>
-        <w:rPr/>
-      </w:pPr>
-      <w:r>
-        <w:rPr>
-          <w:rtl w:val="0"/>
-        </w:rPr>
-      </w:r>
-    </w:p>
-    <w:p>
-      <w:pPr>
-        <w:ind w:left="0" w:firstLine="0"/>
-        <w:rPr/>
-      </w:pPr>
-      <w:r>
-        <w:rPr>
-          <w:rtl w:val="0"/>
-        </w:rPr>
-      </w:r>
-    </w:p>
-    <w:p>
-      <w:pPr>
-        <w:ind w:left="0" w:firstLine="0"/>
-        <w:rPr/>
-      </w:pPr>
-      <w:r>
-        <w:rPr>
-          <w:rtl w:val="0"/>
-        </w:rPr>
-      </w:r>
-    </w:p>
-    <w:p>
-      <w:pPr>
-        <w:ind w:left="0" w:firstLine="0"/>
-        <w:rPr/>
-      </w:pPr>
-      <w:r>
-        <w:rPr>
-          <w:rtl w:val="0"/>
-        </w:rPr>
-      </w:r>
-    </w:p>
-    <w:p>
-      <w:pPr>
-        <w:ind w:left="0" w:firstLine="0"/>
-        <w:rPr/>
-      </w:pPr>
-      <w:r>
-        <w:rPr>
-          <w:rtl w:val="0"/>
-        </w:rPr>
-      </w:r>
-      <w:r>
+      </w:pPr>
+      <w:r>
+        <w:t>Double tapping the rocket would now generat</w:t>
+      </w:r>
+      <w:r>
+        <w:t>e a bullet heading up</w:t>
+      </w:r>
+    </w:p>
+    <w:p/>
+    <w:p/>
+    <w:p/>
+    <w:p/>
+    <w:p/>
+    <w:p/>
+    <w:p/>
+    <w:p/>
+    <w:p>
+      <w:r>
+        <w:rPr>
+          <w:noProof/>
+          <w:lang w:val="en-US"/>
+        </w:rPr>
         <w:drawing>
-          <wp:anchor allowOverlap="1" behindDoc="0" distB="114300" distT="114300" distL="114300" distR="114300" hidden="0" layoutInCell="1" locked="0" relativeHeight="0" simplePos="0">
+          <wp:anchor distT="114300" distB="114300" distL="114300" distR="114300" simplePos="0" relativeHeight="251661312" behindDoc="0" locked="0" layoutInCell="1" hidden="0" allowOverlap="1" wp14:anchorId="6CD657C8" wp14:editId="75F2768F">
             <wp:simplePos x="0" y="0"/>
             <wp:positionH relativeFrom="column">
               <wp:posOffset>14288</wp:posOffset>
@@ -1282,19 +930,20 @@
               <wp:posOffset>114300</wp:posOffset>
             </wp:positionV>
             <wp:extent cx="1655623" cy="2643188"/>
-            <wp:effectExtent b="0" l="0" r="0" t="0"/>
-            <wp:wrapSquare wrapText="bothSides" distB="114300" distT="114300" distL="114300" distR="114300"/>
+            <wp:effectExtent l="0" t="0" r="0" b="0"/>
+            <wp:wrapSquare wrapText="bothSides" distT="114300" distB="114300" distL="114300" distR="114300"/>
             <wp:docPr id="1" name="image5.png"/>
-            <a:graphic>
+            <wp:cNvGraphicFramePr/>
+            <a:graphic xmlns:a="http://schemas.openxmlformats.org/drawingml/2006/main">
               <a:graphicData uri="http://schemas.openxmlformats.org/drawingml/2006/picture">
-                <pic:pic>
+                <pic:pic xmlns:pic="http://schemas.openxmlformats.org/drawingml/2006/picture">
                   <pic:nvPicPr>
                     <pic:cNvPr id="0" name="image5.png"/>
                     <pic:cNvPicPr preferRelativeResize="0"/>
                   </pic:nvPicPr>
                   <pic:blipFill>
-                    <a:blip r:embed="rId11"/>
-                    <a:srcRect b="0" l="0" r="0" t="0"/>
+                    <a:blip r:embed="rId10"/>
+                    <a:srcRect/>
                     <a:stretch>
                       <a:fillRect/>
                     </a:stretch>
@@ -1304,7 +953,9 @@
                       <a:off x="0" y="0"/>
                       <a:ext cx="1655623" cy="2643188"/>
                     </a:xfrm>
-                    <a:prstGeom prst="rect"/>
+                    <a:prstGeom prst="rect">
+                      <a:avLst/>
+                    </a:prstGeom>
                     <a:ln/>
                   </pic:spPr>
                 </pic:pic>
@@ -1320,140 +971,33 @@
           <w:ilvl w:val="0"/>
           <w:numId w:val="8"/>
         </w:numPr>
-        <w:ind w:left="720" w:hanging="360"/>
-        <w:rPr>
-          <w:u w:val="none"/>
-        </w:rPr>
-      </w:pPr>
-      <w:r>
-        <w:rPr>
-          <w:rtl w:val="0"/>
-        </w:rPr>
-        <w:t xml:space="preserve">The only change here is the changing of the background to fit it to the theme of adventure.</w:t>
-      </w:r>
-    </w:p>
-    <w:p>
-      <w:pPr>
-        <w:rPr/>
-      </w:pPr>
-      <w:r>
-        <w:rPr>
-          <w:rtl w:val="0"/>
-        </w:rPr>
-      </w:r>
-    </w:p>
-    <w:p>
-      <w:pPr>
-        <w:rPr/>
-      </w:pPr>
-      <w:r>
-        <w:rPr>
-          <w:rtl w:val="0"/>
-        </w:rPr>
-      </w:r>
-    </w:p>
-    <w:p>
-      <w:pPr>
-        <w:rPr/>
-      </w:pPr>
-      <w:r>
-        <w:rPr>
-          <w:rtl w:val="0"/>
-        </w:rPr>
-      </w:r>
-    </w:p>
-    <w:p>
-      <w:pPr>
-        <w:rPr/>
-      </w:pPr>
-      <w:r>
-        <w:rPr>
-          <w:rtl w:val="0"/>
-        </w:rPr>
-      </w:r>
-    </w:p>
-    <w:p>
-      <w:pPr>
-        <w:rPr/>
-      </w:pPr>
-      <w:r>
-        <w:rPr>
-          <w:rtl w:val="0"/>
-        </w:rPr>
-      </w:r>
-    </w:p>
-    <w:p>
-      <w:pPr>
-        <w:rPr/>
-      </w:pPr>
-      <w:r>
-        <w:rPr>
-          <w:rtl w:val="0"/>
-        </w:rPr>
-      </w:r>
-    </w:p>
-    <w:p>
-      <w:pPr>
-        <w:rPr/>
-      </w:pPr>
-      <w:r>
-        <w:rPr>
-          <w:rtl w:val="0"/>
-        </w:rPr>
-      </w:r>
-    </w:p>
-    <w:p>
-      <w:pPr>
-        <w:rPr/>
-      </w:pPr>
-      <w:r>
-        <w:rPr>
-          <w:rtl w:val="0"/>
-        </w:rPr>
-      </w:r>
-    </w:p>
-    <w:p>
-      <w:pPr>
-        <w:rPr/>
-      </w:pPr>
-      <w:r>
-        <w:rPr>
-          <w:rtl w:val="0"/>
-        </w:rPr>
-      </w:r>
-    </w:p>
-    <w:p>
-      <w:pPr>
-        <w:rPr/>
-      </w:pPr>
-      <w:r>
-        <w:rPr>
-          <w:rtl w:val="0"/>
-        </w:rPr>
-      </w:r>
-    </w:p>
-    <w:p>
-      <w:pPr>
-        <w:rPr/>
-      </w:pPr>
-      <w:r>
-        <w:rPr>
-          <w:rtl w:val="0"/>
-        </w:rPr>
-      </w:r>
-    </w:p>
-    <w:p>
-      <w:pPr>
-        <w:rPr>
-          <w:b w:val="1"/>
-        </w:rPr>
-      </w:pPr>
-      <w:r>
-        <w:rPr>
-          <w:b w:val="1"/>
-          <w:rtl w:val="0"/>
-        </w:rPr>
-        <w:t xml:space="preserve">Meeting No.4 (10/12/19)</w:t>
+      </w:pPr>
+      <w:r>
+        <w:t>The only change here is the changing of the background to fit it to the theme of adventure.</w:t>
+      </w:r>
+    </w:p>
+    <w:p/>
+    <w:p/>
+    <w:p/>
+    <w:p/>
+    <w:p/>
+    <w:p/>
+    <w:p/>
+    <w:p/>
+    <w:p/>
+    <w:p/>
+    <w:p/>
+    <w:p>
+      <w:pPr>
+        <w:rPr>
+          <w:b/>
+        </w:rPr>
+      </w:pPr>
+      <w:r>
+        <w:rPr>
+          <w:b/>
+        </w:rPr>
+        <w:t>Meeting No.4 (10/12/19)</w:t>
       </w:r>
     </w:p>
     <w:p>
@@ -1462,16 +1006,9 @@
           <w:ilvl w:val="0"/>
           <w:numId w:val="6"/>
         </w:numPr>
-        <w:ind w:left="720" w:hanging="360"/>
-        <w:rPr>
-          <w:u w:val="none"/>
-        </w:rPr>
-      </w:pPr>
-      <w:r>
-        <w:rPr>
-          <w:rtl w:val="0"/>
-        </w:rPr>
-        <w:t xml:space="preserve">Met to sort out documentation responsibilities</w:t>
+      </w:pPr>
+      <w:r>
+        <w:t>Met to sort out documentation responsibilities</w:t>
       </w:r>
     </w:p>
     <w:p>
@@ -1480,16 +1017,9 @@
           <w:ilvl w:val="0"/>
           <w:numId w:val="6"/>
         </w:numPr>
-        <w:ind w:left="720" w:hanging="360"/>
-        <w:rPr>
-          <w:u w:val="none"/>
-        </w:rPr>
-      </w:pPr>
-      <w:r>
-        <w:rPr>
-          <w:rtl w:val="0"/>
-        </w:rPr>
-        <w:t xml:space="preserve">Further improved UI design,</w:t>
+      </w:pPr>
+      <w:r>
+        <w:t>Further improved UI design,</w:t>
       </w:r>
     </w:p>
     <w:p>
@@ -1498,56 +1028,39 @@
           <w:ilvl w:val="0"/>
           <w:numId w:val="6"/>
         </w:numPr>
-        <w:ind w:left="720" w:hanging="360"/>
-        <w:rPr>
-          <w:u w:val="none"/>
-        </w:rPr>
-      </w:pPr>
-      <w:r>
-        <w:rPr>
-          <w:rtl w:val="0"/>
-        </w:rPr>
-        <w:t xml:space="preserve">Worked on the General Game Mechanics</w:t>
-      </w:r>
-    </w:p>
-    <w:p>
-      <w:pPr>
-        <w:rPr/>
-      </w:pPr>
-      <w:r>
-        <w:rPr>
-          <w:rtl w:val="0"/>
-        </w:rPr>
-      </w:r>
-    </w:p>
-    <w:p>
-      <w:pPr>
-        <w:rPr>
-          <w:b w:val="1"/>
-        </w:rPr>
-      </w:pPr>
-      <w:r>
-        <w:rPr>
-          <w:b w:val="1"/>
-          <w:rtl w:val="0"/>
-        </w:rPr>
+      </w:pPr>
+      <w:r>
+        <w:t>Worked on the General Game Mechanics</w:t>
+      </w:r>
+    </w:p>
+    <w:p/>
+    <w:p>
+      <w:pPr>
+        <w:rPr>
+          <w:b/>
+        </w:rPr>
+      </w:pPr>
+      <w:r>
+        <w:rPr>
+          <w:b/>
+        </w:rPr>
+        <w:lastRenderedPageBreak/>
         <w:t xml:space="preserve">The design for the quiz app is further improved </w:t>
       </w:r>
     </w:p>
     <w:p>
       <w:pPr>
         <w:rPr>
-          <w:b w:val="1"/>
-        </w:rPr>
-      </w:pPr>
-      <w:r>
-        <w:rPr>
-          <w:rtl w:val="0"/>
-        </w:rPr>
-      </w:r>
-      <w:r>
+          <w:b/>
+        </w:rPr>
+      </w:pPr>
+      <w:r>
+        <w:rPr>
+          <w:noProof/>
+          <w:lang w:val="en-US"/>
+        </w:rPr>
         <w:drawing>
-          <wp:anchor allowOverlap="1" behindDoc="0" distB="114300" distT="114300" distL="114300" distR="114300" hidden="0" layoutInCell="1" locked="0" relativeHeight="0" simplePos="0">
+          <wp:anchor distT="114300" distB="114300" distL="114300" distR="114300" simplePos="0" relativeHeight="251662336" behindDoc="0" locked="0" layoutInCell="1" hidden="0" allowOverlap="1" wp14:anchorId="71BB4328" wp14:editId="380C556F">
             <wp:simplePos x="0" y="0"/>
             <wp:positionH relativeFrom="column">
               <wp:posOffset>1</wp:posOffset>
@@ -1556,19 +1069,20 @@
               <wp:posOffset>190500</wp:posOffset>
             </wp:positionV>
             <wp:extent cx="2061917" cy="3738563"/>
-            <wp:effectExtent b="0" l="0" r="0" t="0"/>
-            <wp:wrapSquare wrapText="bothSides" distB="114300" distT="114300" distL="114300" distR="114300"/>
+            <wp:effectExtent l="0" t="0" r="0" b="0"/>
+            <wp:wrapSquare wrapText="bothSides" distT="114300" distB="114300" distL="114300" distR="114300"/>
             <wp:docPr id="2" name="image3.png"/>
-            <a:graphic>
+            <wp:cNvGraphicFramePr/>
+            <a:graphic xmlns:a="http://schemas.openxmlformats.org/drawingml/2006/main">
               <a:graphicData uri="http://schemas.openxmlformats.org/drawingml/2006/picture">
-                <pic:pic>
+                <pic:pic xmlns:pic="http://schemas.openxmlformats.org/drawingml/2006/picture">
                   <pic:nvPicPr>
                     <pic:cNvPr id="0" name="image3.png"/>
                     <pic:cNvPicPr preferRelativeResize="0"/>
                   </pic:nvPicPr>
                   <pic:blipFill>
-                    <a:blip r:embed="rId12"/>
-                    <a:srcRect b="0" l="0" r="0" t="0"/>
+                    <a:blip r:embed="rId11"/>
+                    <a:srcRect/>
                     <a:stretch>
                       <a:fillRect/>
                     </a:stretch>
@@ -1578,7 +1092,9 @@
                       <a:off x="0" y="0"/>
                       <a:ext cx="2061917" cy="3738563"/>
                     </a:xfrm>
-                    <a:prstGeom prst="rect"/>
+                    <a:prstGeom prst="rect">
+                      <a:avLst/>
+                    </a:prstGeom>
                     <a:ln/>
                   </pic:spPr>
                 </pic:pic>
@@ -1594,16 +1110,12 @@
           <w:ilvl w:val="0"/>
           <w:numId w:val="5"/>
         </w:numPr>
-        <w:ind w:left="720" w:hanging="360"/>
-        <w:rPr>
-          <w:u w:val="none"/>
-        </w:rPr>
-      </w:pPr>
-      <w:r>
-        <w:rPr>
-          <w:rtl w:val="0"/>
-        </w:rPr>
-        <w:t xml:space="preserve">Health bar introduced, when the player answers the Boss correctly, the bosses’ health bar decreases, when the player answers the Boss wrongly, the player’s health decreases.</w:t>
+      </w:pPr>
+      <w:r>
+        <w:t>Health bar introduced, when the player answers the Boss correctly, the bosses’ health bar decreases, when the player answers the Boss wrongly, the player’s health decr</w:t>
+      </w:r>
+      <w:r>
+        <w:t>eases.</w:t>
       </w:r>
     </w:p>
     <w:p>
@@ -1612,30 +1124,140 @@
           <w:ilvl w:val="0"/>
           <w:numId w:val="5"/>
         </w:numPr>
-        <w:ind w:left="720" w:hanging="360"/>
-        <w:rPr>
-          <w:u w:val="none"/>
-        </w:rPr>
-      </w:pPr>
-      <w:r>
-        <w:rPr>
-          <w:rtl w:val="0"/>
-        </w:rPr>
-        <w:t xml:space="preserve">We also gave Professor densmore a helmet.</w:t>
+      </w:pPr>
+      <w:r>
+        <w:t>We also gave Professor densmore a helmet.</w:t>
       </w:r>
     </w:p>
     <w:sectPr>
-      <w:pgSz w:h="15840" w:w="12240"/>
-      <w:pgMar w:bottom="1440" w:top="1440" w:left="1440" w:right="1440" w:header="720" w:footer="720"/>
+      <w:pgSz w:w="12240" w:h="15840"/>
+      <w:pgMar w:top="1440" w:right="1440" w:bottom="1440" w:left="1440" w:header="720" w:footer="720" w:gutter="0"/>
       <w:pgNumType w:start="1"/>
+      <w:cols w:space="720"/>
     </w:sectPr>
   </w:body>
 </w:document>
 </file>
 
 <file path=word/numbering.xml><?xml version="1.0" encoding="utf-8"?>
-<w:numbering xmlns:mc="http://schemas.openxmlformats.org/markup-compatibility/2006" xmlns:o="urn:schemas-microsoft-com:office:office" xmlns:r="http://schemas.openxmlformats.org/officeDocument/2006/relationships" xmlns:m="http://schemas.openxmlformats.org/officeDocument/2006/math" xmlns:v="urn:schemas-microsoft-com:vml" xmlns:wp="http://schemas.openxmlformats.org/drawingml/2006/wordprocessingDrawing" xmlns:w10="urn:schemas-microsoft-com:office:word" xmlns:w="http://schemas.openxmlformats.org/wordprocessingml/2006/main" xmlns:wne="http://schemas.microsoft.com/office/word/2006/wordml" xmlns:sl="http://schemas.openxmlformats.org/schemaLibrary/2006/main" xmlns:a="http://schemas.openxmlformats.org/drawingml/2006/main" xmlns:pic="http://schemas.openxmlformats.org/drawingml/2006/picture" xmlns:c="http://schemas.openxmlformats.org/drawingml/2006/chart" xmlns:lc="http://schemas.openxmlformats.org/drawingml/2006/lockedCanvas" xmlns:dgm="http://schemas.openxmlformats.org/drawingml/2006/diagram" xmlns:wps="http://schemas.microsoft.com/office/word/2010/wordprocessingShape" xmlns:wpg="http://schemas.microsoft.com/office/word/2010/wordprocessingGroup" xmlns:w14="http://schemas.microsoft.com/office/word/2010/wordml" xmlns:w15="http://schemas.microsoft.com/office/word/2012/wordml">
+<w:numbering xmlns:wpc="http://schemas.microsoft.com/office/word/2010/wordprocessingCanvas" xmlns:mo="http://schemas.microsoft.com/office/mac/office/2008/main" xmlns:mc="http://schemas.openxmlformats.org/markup-compatibility/2006" xmlns:mv="urn:schemas-microsoft-com:mac:vml" xmlns:o="urn:schemas-microsoft-com:office:office" xmlns:r="http://schemas.openxmlformats.org/officeDocument/2006/relationships" xmlns:m="http://schemas.openxmlformats.org/officeDocument/2006/math" xmlns:v="urn:schemas-microsoft-com:vml" xmlns:wp14="http://schemas.microsoft.com/office/word/2010/wordprocessingDrawing" xmlns:wp="http://schemas.openxmlformats.org/drawingml/2006/wordprocessingDrawing" xmlns:w10="urn:schemas-microsoft-com:office:word" xmlns:w="http://schemas.openxmlformats.org/wordprocessingml/2006/main" xmlns:w14="http://schemas.microsoft.com/office/word/2010/wordml" xmlns:w15="http://schemas.microsoft.com/office/word/2012/wordml" xmlns:wpg="http://schemas.microsoft.com/office/word/2010/wordprocessingGroup" xmlns:wpi="http://schemas.microsoft.com/office/word/2010/wordprocessingInk" xmlns:wne="http://schemas.microsoft.com/office/word/2006/wordml" xmlns:wps="http://schemas.microsoft.com/office/word/2010/wordprocessingShape" mc:Ignorable="w14 w15 wp14">
+  <w:abstractNum w:abstractNumId="0">
+    <w:nsid w:val="01CB0762"/>
+    <w:multiLevelType w:val="multilevel"/>
+    <w:tmpl w:val="C28C1FC4"/>
+    <w:lvl w:ilvl="0">
+      <w:start w:val="1"/>
+      <w:numFmt w:val="bullet"/>
+      <w:lvlText w:val="-"/>
+      <w:lvlJc w:val="left"/>
+      <w:pPr>
+        <w:ind w:left="720" w:hanging="360"/>
+      </w:pPr>
+      <w:rPr>
+        <w:u w:val="none"/>
+      </w:rPr>
+    </w:lvl>
+    <w:lvl w:ilvl="1">
+      <w:start w:val="1"/>
+      <w:numFmt w:val="bullet"/>
+      <w:lvlText w:val="-"/>
+      <w:lvlJc w:val="left"/>
+      <w:pPr>
+        <w:ind w:left="1440" w:hanging="360"/>
+      </w:pPr>
+      <w:rPr>
+        <w:u w:val="none"/>
+      </w:rPr>
+    </w:lvl>
+    <w:lvl w:ilvl="2">
+      <w:start w:val="1"/>
+      <w:numFmt w:val="bullet"/>
+      <w:lvlText w:val="-"/>
+      <w:lvlJc w:val="left"/>
+      <w:pPr>
+        <w:ind w:left="2160" w:hanging="360"/>
+      </w:pPr>
+      <w:rPr>
+        <w:u w:val="none"/>
+      </w:rPr>
+    </w:lvl>
+    <w:lvl w:ilvl="3">
+      <w:start w:val="1"/>
+      <w:numFmt w:val="bullet"/>
+      <w:lvlText w:val="-"/>
+      <w:lvlJc w:val="left"/>
+      <w:pPr>
+        <w:ind w:left="2880" w:hanging="360"/>
+      </w:pPr>
+      <w:rPr>
+        <w:u w:val="none"/>
+      </w:rPr>
+    </w:lvl>
+    <w:lvl w:ilvl="4">
+      <w:start w:val="1"/>
+      <w:numFmt w:val="bullet"/>
+      <w:lvlText w:val="-"/>
+      <w:lvlJc w:val="left"/>
+      <w:pPr>
+        <w:ind w:left="3600" w:hanging="360"/>
+      </w:pPr>
+      <w:rPr>
+        <w:u w:val="none"/>
+      </w:rPr>
+    </w:lvl>
+    <w:lvl w:ilvl="5">
+      <w:start w:val="1"/>
+      <w:numFmt w:val="bullet"/>
+      <w:lvlText w:val="-"/>
+      <w:lvlJc w:val="left"/>
+      <w:pPr>
+        <w:ind w:left="4320" w:hanging="360"/>
+      </w:pPr>
+      <w:rPr>
+        <w:u w:val="none"/>
+      </w:rPr>
+    </w:lvl>
+    <w:lvl w:ilvl="6">
+      <w:start w:val="1"/>
+      <w:numFmt w:val="bullet"/>
+      <w:lvlText w:val="-"/>
+      <w:lvlJc w:val="left"/>
+      <w:pPr>
+        <w:ind w:left="5040" w:hanging="360"/>
+      </w:pPr>
+      <w:rPr>
+        <w:u w:val="none"/>
+      </w:rPr>
+    </w:lvl>
+    <w:lvl w:ilvl="7">
+      <w:start w:val="1"/>
+      <w:numFmt w:val="bullet"/>
+      <w:lvlText w:val="-"/>
+      <w:lvlJc w:val="left"/>
+      <w:pPr>
+        <w:ind w:left="5760" w:hanging="360"/>
+      </w:pPr>
+      <w:rPr>
+        <w:u w:val="none"/>
+      </w:rPr>
+    </w:lvl>
+    <w:lvl w:ilvl="8">
+      <w:start w:val="1"/>
+      <w:numFmt w:val="bullet"/>
+      <w:lvlText w:val="-"/>
+      <w:lvlJc w:val="left"/>
+      <w:pPr>
+        <w:ind w:left="6480" w:hanging="360"/>
+      </w:pPr>
+      <w:rPr>
+        <w:u w:val="none"/>
+      </w:rPr>
+    </w:lvl>
+  </w:abstractNum>
   <w:abstractNum w:abstractNumId="1">
+    <w:nsid w:val="12E9359B"/>
+    <w:multiLevelType w:val="multilevel"/>
+    <w:tmpl w:val="77462B46"/>
     <w:lvl w:ilvl="0">
       <w:start w:val="1"/>
       <w:numFmt w:val="bullet"/>
@@ -1746,6 +1368,9 @@
     </w:lvl>
   </w:abstractNum>
   <w:abstractNum w:abstractNumId="2">
+    <w:nsid w:val="16E20E2A"/>
+    <w:multiLevelType w:val="multilevel"/>
+    <w:tmpl w:val="05420716"/>
     <w:lvl w:ilvl="0">
       <w:start w:val="1"/>
       <w:numFmt w:val="bullet"/>
@@ -1856,10 +1481,13 @@
     </w:lvl>
   </w:abstractNum>
   <w:abstractNum w:abstractNumId="3">
+    <w:nsid w:val="299A28BF"/>
+    <w:multiLevelType w:val="multilevel"/>
+    <w:tmpl w:val="CB26F70E"/>
     <w:lvl w:ilvl="0">
       <w:start w:val="1"/>
       <w:numFmt w:val="bullet"/>
-      <w:lvlText w:val="●"/>
+      <w:lvlText w:val="-"/>
       <w:lvlJc w:val="left"/>
       <w:pPr>
         <w:ind w:left="720" w:hanging="360"/>
@@ -1871,7 +1499,7 @@
     <w:lvl w:ilvl="1">
       <w:start w:val="1"/>
       <w:numFmt w:val="bullet"/>
-      <w:lvlText w:val="○"/>
+      <w:lvlText w:val="-"/>
       <w:lvlJc w:val="left"/>
       <w:pPr>
         <w:ind w:left="1440" w:hanging="360"/>
@@ -1883,7 +1511,7 @@
     <w:lvl w:ilvl="2">
       <w:start w:val="1"/>
       <w:numFmt w:val="bullet"/>
-      <w:lvlText w:val="■"/>
+      <w:lvlText w:val="-"/>
       <w:lvlJc w:val="left"/>
       <w:pPr>
         <w:ind w:left="2160" w:hanging="360"/>
@@ -1895,7 +1523,7 @@
     <w:lvl w:ilvl="3">
       <w:start w:val="1"/>
       <w:numFmt w:val="bullet"/>
-      <w:lvlText w:val="●"/>
+      <w:lvlText w:val="-"/>
       <w:lvlJc w:val="left"/>
       <w:pPr>
         <w:ind w:left="2880" w:hanging="360"/>
@@ -1907,7 +1535,7 @@
     <w:lvl w:ilvl="4">
       <w:start w:val="1"/>
       <w:numFmt w:val="bullet"/>
-      <w:lvlText w:val="○"/>
+      <w:lvlText w:val="-"/>
       <w:lvlJc w:val="left"/>
       <w:pPr>
         <w:ind w:left="3600" w:hanging="360"/>
@@ -1919,7 +1547,7 @@
     <w:lvl w:ilvl="5">
       <w:start w:val="1"/>
       <w:numFmt w:val="bullet"/>
-      <w:lvlText w:val="■"/>
+      <w:lvlText w:val="-"/>
       <w:lvlJc w:val="left"/>
       <w:pPr>
         <w:ind w:left="4320" w:hanging="360"/>
@@ -1931,7 +1559,7 @@
     <w:lvl w:ilvl="6">
       <w:start w:val="1"/>
       <w:numFmt w:val="bullet"/>
-      <w:lvlText w:val="●"/>
+      <w:lvlText w:val="-"/>
       <w:lvlJc w:val="left"/>
       <w:pPr>
         <w:ind w:left="5040" w:hanging="360"/>
@@ -1943,7 +1571,7 @@
     <w:lvl w:ilvl="7">
       <w:start w:val="1"/>
       <w:numFmt w:val="bullet"/>
-      <w:lvlText w:val="○"/>
+      <w:lvlText w:val="-"/>
       <w:lvlJc w:val="left"/>
       <w:pPr>
         <w:ind w:left="5760" w:hanging="360"/>
@@ -1955,7 +1583,7 @@
     <w:lvl w:ilvl="8">
       <w:start w:val="1"/>
       <w:numFmt w:val="bullet"/>
-      <w:lvlText w:val="■"/>
+      <w:lvlText w:val="-"/>
       <w:lvlJc w:val="left"/>
       <w:pPr>
         <w:ind w:left="6480" w:hanging="360"/>
@@ -1966,6 +1594,9 @@
     </w:lvl>
   </w:abstractNum>
   <w:abstractNum w:abstractNumId="4">
+    <w:nsid w:val="2CD53578"/>
+    <w:multiLevelType w:val="multilevel"/>
+    <w:tmpl w:val="F0D240E2"/>
     <w:lvl w:ilvl="0">
       <w:start w:val="1"/>
       <w:numFmt w:val="bullet"/>
@@ -2076,6 +1707,9 @@
     </w:lvl>
   </w:abstractNum>
   <w:abstractNum w:abstractNumId="5">
+    <w:nsid w:val="386D72AC"/>
+    <w:multiLevelType w:val="multilevel"/>
+    <w:tmpl w:val="1D1E4E7A"/>
     <w:lvl w:ilvl="0">
       <w:start w:val="1"/>
       <w:numFmt w:val="bullet"/>
@@ -2186,6 +1820,9 @@
     </w:lvl>
   </w:abstractNum>
   <w:abstractNum w:abstractNumId="6">
+    <w:nsid w:val="41A64958"/>
+    <w:multiLevelType w:val="multilevel"/>
+    <w:tmpl w:val="FF9E16C2"/>
     <w:lvl w:ilvl="0">
       <w:start w:val="1"/>
       <w:numFmt w:val="bullet"/>
@@ -2296,10 +1933,13 @@
     </w:lvl>
   </w:abstractNum>
   <w:abstractNum w:abstractNumId="7">
+    <w:nsid w:val="42BB4552"/>
+    <w:multiLevelType w:val="multilevel"/>
+    <w:tmpl w:val="404CF640"/>
     <w:lvl w:ilvl="0">
       <w:start w:val="1"/>
       <w:numFmt w:val="bullet"/>
-      <w:lvlText w:val="-"/>
+      <w:lvlText w:val="●"/>
       <w:lvlJc w:val="left"/>
       <w:pPr>
         <w:ind w:left="720" w:hanging="360"/>
@@ -2311,7 +1951,7 @@
     <w:lvl w:ilvl="1">
       <w:start w:val="1"/>
       <w:numFmt w:val="bullet"/>
-      <w:lvlText w:val="-"/>
+      <w:lvlText w:val="○"/>
       <w:lvlJc w:val="left"/>
       <w:pPr>
         <w:ind w:left="1440" w:hanging="360"/>
@@ -2323,7 +1963,7 @@
     <w:lvl w:ilvl="2">
       <w:start w:val="1"/>
       <w:numFmt w:val="bullet"/>
-      <w:lvlText w:val="-"/>
+      <w:lvlText w:val="■"/>
       <w:lvlJc w:val="left"/>
       <w:pPr>
         <w:ind w:left="2160" w:hanging="360"/>
@@ -2335,7 +1975,7 @@
     <w:lvl w:ilvl="3">
       <w:start w:val="1"/>
       <w:numFmt w:val="bullet"/>
-      <w:lvlText w:val="-"/>
+      <w:lvlText w:val="●"/>
       <w:lvlJc w:val="left"/>
       <w:pPr>
         <w:ind w:left="2880" w:hanging="360"/>
@@ -2347,7 +1987,7 @@
     <w:lvl w:ilvl="4">
       <w:start w:val="1"/>
       <w:numFmt w:val="bullet"/>
-      <w:lvlText w:val="-"/>
+      <w:lvlText w:val="○"/>
       <w:lvlJc w:val="left"/>
       <w:pPr>
         <w:ind w:left="3600" w:hanging="360"/>
@@ -2359,7 +1999,7 @@
     <w:lvl w:ilvl="5">
       <w:start w:val="1"/>
       <w:numFmt w:val="bullet"/>
-      <w:lvlText w:val="-"/>
+      <w:lvlText w:val="■"/>
       <w:lvlJc w:val="left"/>
       <w:pPr>
         <w:ind w:left="4320" w:hanging="360"/>
@@ -2371,7 +2011,7 @@
     <w:lvl w:ilvl="6">
       <w:start w:val="1"/>
       <w:numFmt w:val="bullet"/>
-      <w:lvlText w:val="-"/>
+      <w:lvlText w:val="●"/>
       <w:lvlJc w:val="left"/>
       <w:pPr>
         <w:ind w:left="5040" w:hanging="360"/>
@@ -2383,7 +2023,7 @@
     <w:lvl w:ilvl="7">
       <w:start w:val="1"/>
       <w:numFmt w:val="bullet"/>
-      <w:lvlText w:val="-"/>
+      <w:lvlText w:val="○"/>
       <w:lvlJc w:val="left"/>
       <w:pPr>
         <w:ind w:left="5760" w:hanging="360"/>
@@ -2395,7 +2035,7 @@
     <w:lvl w:ilvl="8">
       <w:start w:val="1"/>
       <w:numFmt w:val="bullet"/>
-      <w:lvlText w:val="-"/>
+      <w:lvlText w:val="■"/>
       <w:lvlJc w:val="left"/>
       <w:pPr>
         <w:ind w:left="6480" w:hanging="360"/>
@@ -2406,6 +2046,9 @@
     </w:lvl>
   </w:abstractNum>
   <w:abstractNum w:abstractNumId="8">
+    <w:nsid w:val="49185EB0"/>
+    <w:multiLevelType w:val="multilevel"/>
+    <w:tmpl w:val="8F1CB2D0"/>
     <w:lvl w:ilvl="0">
       <w:start w:val="1"/>
       <w:numFmt w:val="bullet"/>
@@ -2516,6 +2159,9 @@
     </w:lvl>
   </w:abstractNum>
   <w:abstractNum w:abstractNumId="9">
+    <w:nsid w:val="4CF10DB0"/>
+    <w:multiLevelType w:val="multilevel"/>
+    <w:tmpl w:val="B32E7FD4"/>
     <w:lvl w:ilvl="0">
       <w:start w:val="1"/>
       <w:numFmt w:val="bullet"/>
@@ -2616,116 +2262,6 @@
       <w:start w:val="1"/>
       <w:numFmt w:val="bullet"/>
       <w:lvlText w:val="■"/>
-      <w:lvlJc w:val="left"/>
-      <w:pPr>
-        <w:ind w:left="6480" w:hanging="360"/>
-      </w:pPr>
-      <w:rPr>
-        <w:u w:val="none"/>
-      </w:rPr>
-    </w:lvl>
-  </w:abstractNum>
-  <w:abstractNum w:abstractNumId="10">
-    <w:lvl w:ilvl="0">
-      <w:start w:val="1"/>
-      <w:numFmt w:val="bullet"/>
-      <w:lvlText w:val="-"/>
-      <w:lvlJc w:val="left"/>
-      <w:pPr>
-        <w:ind w:left="720" w:hanging="360"/>
-      </w:pPr>
-      <w:rPr>
-        <w:u w:val="none"/>
-      </w:rPr>
-    </w:lvl>
-    <w:lvl w:ilvl="1">
-      <w:start w:val="1"/>
-      <w:numFmt w:val="bullet"/>
-      <w:lvlText w:val="-"/>
-      <w:lvlJc w:val="left"/>
-      <w:pPr>
-        <w:ind w:left="1440" w:hanging="360"/>
-      </w:pPr>
-      <w:rPr>
-        <w:u w:val="none"/>
-      </w:rPr>
-    </w:lvl>
-    <w:lvl w:ilvl="2">
-      <w:start w:val="1"/>
-      <w:numFmt w:val="bullet"/>
-      <w:lvlText w:val="-"/>
-      <w:lvlJc w:val="left"/>
-      <w:pPr>
-        <w:ind w:left="2160" w:hanging="360"/>
-      </w:pPr>
-      <w:rPr>
-        <w:u w:val="none"/>
-      </w:rPr>
-    </w:lvl>
-    <w:lvl w:ilvl="3">
-      <w:start w:val="1"/>
-      <w:numFmt w:val="bullet"/>
-      <w:lvlText w:val="-"/>
-      <w:lvlJc w:val="left"/>
-      <w:pPr>
-        <w:ind w:left="2880" w:hanging="360"/>
-      </w:pPr>
-      <w:rPr>
-        <w:u w:val="none"/>
-      </w:rPr>
-    </w:lvl>
-    <w:lvl w:ilvl="4">
-      <w:start w:val="1"/>
-      <w:numFmt w:val="bullet"/>
-      <w:lvlText w:val="-"/>
-      <w:lvlJc w:val="left"/>
-      <w:pPr>
-        <w:ind w:left="3600" w:hanging="360"/>
-      </w:pPr>
-      <w:rPr>
-        <w:u w:val="none"/>
-      </w:rPr>
-    </w:lvl>
-    <w:lvl w:ilvl="5">
-      <w:start w:val="1"/>
-      <w:numFmt w:val="bullet"/>
-      <w:lvlText w:val="-"/>
-      <w:lvlJc w:val="left"/>
-      <w:pPr>
-        <w:ind w:left="4320" w:hanging="360"/>
-      </w:pPr>
-      <w:rPr>
-        <w:u w:val="none"/>
-      </w:rPr>
-    </w:lvl>
-    <w:lvl w:ilvl="6">
-      <w:start w:val="1"/>
-      <w:numFmt w:val="bullet"/>
-      <w:lvlText w:val="-"/>
-      <w:lvlJc w:val="left"/>
-      <w:pPr>
-        <w:ind w:left="5040" w:hanging="360"/>
-      </w:pPr>
-      <w:rPr>
-        <w:u w:val="none"/>
-      </w:rPr>
-    </w:lvl>
-    <w:lvl w:ilvl="7">
-      <w:start w:val="1"/>
-      <w:numFmt w:val="bullet"/>
-      <w:lvlText w:val="-"/>
-      <w:lvlJc w:val="left"/>
-      <w:pPr>
-        <w:ind w:left="5760" w:hanging="360"/>
-      </w:pPr>
-      <w:rPr>
-        <w:u w:val="none"/>
-      </w:rPr>
-    </w:lvl>
-    <w:lvl w:ilvl="8">
-      <w:start w:val="1"/>
-      <w:numFmt w:val="bullet"/>
-      <w:lvlText w:val="-"/>
       <w:lvlJc w:val="left"/>
       <w:pPr>
         <w:ind w:left="6480" w:hanging="360"/>
@@ -2736,47 +2272,47 @@
     </w:lvl>
   </w:abstractNum>
   <w:num w:numId="1">
+    <w:abstractNumId w:val="9"/>
+  </w:num>
+  <w:num w:numId="2">
+    <w:abstractNumId w:val="3"/>
+  </w:num>
+  <w:num w:numId="3">
+    <w:abstractNumId w:val="7"/>
+  </w:num>
+  <w:num w:numId="4">
+    <w:abstractNumId w:val="8"/>
+  </w:num>
+  <w:num w:numId="5">
+    <w:abstractNumId w:val="4"/>
+  </w:num>
+  <w:num w:numId="6">
+    <w:abstractNumId w:val="5"/>
+  </w:num>
+  <w:num w:numId="7">
+    <w:abstractNumId w:val="0"/>
+  </w:num>
+  <w:num w:numId="8">
+    <w:abstractNumId w:val="2"/>
+  </w:num>
+  <w:num w:numId="9">
     <w:abstractNumId w:val="1"/>
   </w:num>
-  <w:num w:numId="2">
-    <w:abstractNumId w:val="2"/>
-  </w:num>
-  <w:num w:numId="3">
-    <w:abstractNumId w:val="3"/>
-  </w:num>
-  <w:num w:numId="4">
-    <w:abstractNumId w:val="4"/>
-  </w:num>
-  <w:num w:numId="5">
-    <w:abstractNumId w:val="5"/>
-  </w:num>
-  <w:num w:numId="6">
+  <w:num w:numId="10">
     <w:abstractNumId w:val="6"/>
-  </w:num>
-  <w:num w:numId="7">
-    <w:abstractNumId w:val="7"/>
-  </w:num>
-  <w:num w:numId="8">
-    <w:abstractNumId w:val="8"/>
-  </w:num>
-  <w:num w:numId="9">
-    <w:abstractNumId w:val="9"/>
-  </w:num>
-  <w:num w:numId="10">
-    <w:abstractNumId w:val="10"/>
   </w:num>
 </w:numbering>
 </file>
 
 <file path=word/styles.xml><?xml version="1.0" encoding="utf-8"?>
-<w:styles xmlns:mc="http://schemas.openxmlformats.org/markup-compatibility/2006" xmlns:o="urn:schemas-microsoft-com:office:office" xmlns:r="http://schemas.openxmlformats.org/officeDocument/2006/relationships" xmlns:m="http://schemas.openxmlformats.org/officeDocument/2006/math" xmlns:v="urn:schemas-microsoft-com:vml" xmlns:wp="http://schemas.openxmlformats.org/drawingml/2006/wordprocessingDrawing" xmlns:w10="urn:schemas-microsoft-com:office:word" xmlns:w="http://schemas.openxmlformats.org/wordprocessingml/2006/main" xmlns:wne="http://schemas.microsoft.com/office/word/2006/wordml" xmlns:sl="http://schemas.openxmlformats.org/schemaLibrary/2006/main" xmlns:a="http://schemas.openxmlformats.org/drawingml/2006/main" xmlns:pic="http://schemas.openxmlformats.org/drawingml/2006/picture" xmlns:c="http://schemas.openxmlformats.org/drawingml/2006/chart" xmlns:lc="http://schemas.openxmlformats.org/drawingml/2006/lockedCanvas" xmlns:dgm="http://schemas.openxmlformats.org/drawingml/2006/diagram" xmlns:wps="http://schemas.microsoft.com/office/word/2010/wordprocessingShape" xmlns:wpg="http://schemas.microsoft.com/office/word/2010/wordprocessingGroup" xmlns:w14="http://schemas.microsoft.com/office/word/2010/wordml" xmlns:w15="http://schemas.microsoft.com/office/word/2012/wordml">
+<w:styles xmlns:mc="http://schemas.openxmlformats.org/markup-compatibility/2006" xmlns:r="http://schemas.openxmlformats.org/officeDocument/2006/relationships" xmlns:w="http://schemas.openxmlformats.org/wordprocessingml/2006/main" xmlns:w14="http://schemas.microsoft.com/office/word/2010/wordml" xmlns:w15="http://schemas.microsoft.com/office/word/2012/wordml" mc:Ignorable="w14 w15">
   <w:docDefaults>
     <w:rPrDefault>
       <w:rPr>
-        <w:rFonts w:ascii="Arial" w:cs="Arial" w:eastAsia="Arial" w:hAnsi="Arial"/>
+        <w:rFonts w:ascii="Arial" w:eastAsia="Arial" w:hAnsi="Arial" w:cs="Arial"/>
         <w:sz w:val="22"/>
         <w:szCs w:val="22"/>
-        <w:lang w:val="en"/>
+        <w:lang w:val="en" w:eastAsia="en-US" w:bidi="ar-SA"/>
       </w:rPr>
     </w:rPrDefault>
     <w:pPrDefault>
@@ -2785,20 +2321,402 @@
       </w:pPr>
     </w:pPrDefault>
   </w:docDefaults>
-  <w:style w:type="paragraph" w:styleId="Normal" w:default="1">
-    <w:name w:val="normal"/>
-  </w:style>
-  <w:style w:type="table" w:styleId="TableNormal" w:default="1">
-    <w:name w:val="Table Normal"/>
+  <w:latentStyles w:defLockedState="0" w:defUIPriority="99" w:defSemiHidden="0" w:defUnhideWhenUsed="0" w:defQFormat="0" w:count="382">
+    <w:lsdException w:name="Normal" w:uiPriority="0" w:qFormat="1"/>
+    <w:lsdException w:name="heading 1" w:uiPriority="9" w:qFormat="1"/>
+    <w:lsdException w:name="heading 2" w:semiHidden="1" w:uiPriority="9" w:unhideWhenUsed="1" w:qFormat="1"/>
+    <w:lsdException w:name="heading 3" w:semiHidden="1" w:uiPriority="9" w:unhideWhenUsed="1" w:qFormat="1"/>
+    <w:lsdException w:name="heading 4" w:semiHidden="1" w:uiPriority="9" w:unhideWhenUsed="1" w:qFormat="1"/>
+    <w:lsdException w:name="heading 5" w:semiHidden="1" w:uiPriority="9" w:unhideWhenUsed="1" w:qFormat="1"/>
+    <w:lsdException w:name="heading 6" w:semiHidden="1" w:uiPriority="9" w:unhideWhenUsed="1" w:qFormat="1"/>
+    <w:lsdException w:name="heading 7" w:semiHidden="1" w:uiPriority="9" w:unhideWhenUsed="1" w:qFormat="1"/>
+    <w:lsdException w:name="heading 8" w:semiHidden="1" w:uiPriority="9" w:unhideWhenUsed="1" w:qFormat="1"/>
+    <w:lsdException w:name="heading 9" w:semiHidden="1" w:uiPriority="9" w:unhideWhenUsed="1" w:qFormat="1"/>
+    <w:lsdException w:name="index 1" w:semiHidden="1" w:unhideWhenUsed="1"/>
+    <w:lsdException w:name="index 2" w:semiHidden="1" w:unhideWhenUsed="1"/>
+    <w:lsdException w:name="index 3" w:semiHidden="1" w:unhideWhenUsed="1"/>
+    <w:lsdException w:name="index 4" w:semiHidden="1" w:unhideWhenUsed="1"/>
+    <w:lsdException w:name="index 5" w:semiHidden="1" w:unhideWhenUsed="1"/>
+    <w:lsdException w:name="index 6" w:semiHidden="1" w:unhideWhenUsed="1"/>
+    <w:lsdException w:name="index 7" w:semiHidden="1" w:unhideWhenUsed="1"/>
+    <w:lsdException w:name="index 8" w:semiHidden="1" w:unhideWhenUsed="1"/>
+    <w:lsdException w:name="index 9" w:semiHidden="1" w:unhideWhenUsed="1"/>
+    <w:lsdException w:name="toc 1" w:semiHidden="1" w:uiPriority="39" w:unhideWhenUsed="1"/>
+    <w:lsdException w:name="toc 2" w:semiHidden="1" w:uiPriority="39" w:unhideWhenUsed="1"/>
+    <w:lsdException w:name="toc 3" w:semiHidden="1" w:uiPriority="39" w:unhideWhenUsed="1"/>
+    <w:lsdException w:name="toc 4" w:semiHidden="1" w:uiPriority="39" w:unhideWhenUsed="1"/>
+    <w:lsdException w:name="toc 5" w:semiHidden="1" w:uiPriority="39" w:unhideWhenUsed="1"/>
+    <w:lsdException w:name="toc 6" w:semiHidden="1" w:uiPriority="39" w:unhideWhenUsed="1"/>
+    <w:lsdException w:name="toc 7" w:semiHidden="1" w:uiPriority="39" w:unhideWhenUsed="1"/>
+    <w:lsdException w:name="toc 8" w:semiHidden="1" w:uiPriority="39" w:unhideWhenUsed="1"/>
+    <w:lsdException w:name="toc 9" w:semiHidden="1" w:uiPriority="39" w:unhideWhenUsed="1"/>
+    <w:lsdException w:name="Normal Indent" w:semiHidden="1" w:unhideWhenUsed="1"/>
+    <w:lsdException w:name="footnote text" w:semiHidden="1" w:unhideWhenUsed="1"/>
+    <w:lsdException w:name="annotation text" w:semiHidden="1" w:unhideWhenUsed="1"/>
+    <w:lsdException w:name="header" w:semiHidden="1" w:unhideWhenUsed="1"/>
+    <w:lsdException w:name="footer" w:semiHidden="1" w:unhideWhenUsed="1"/>
+    <w:lsdException w:name="index heading" w:semiHidden="1" w:unhideWhenUsed="1"/>
+    <w:lsdException w:name="caption" w:semiHidden="1" w:uiPriority="35" w:unhideWhenUsed="1" w:qFormat="1"/>
+    <w:lsdException w:name="table of figures" w:semiHidden="1" w:unhideWhenUsed="1"/>
+    <w:lsdException w:name="envelope address" w:semiHidden="1" w:unhideWhenUsed="1"/>
+    <w:lsdException w:name="envelope return" w:semiHidden="1" w:unhideWhenUsed="1"/>
+    <w:lsdException w:name="footnote reference" w:semiHidden="1" w:unhideWhenUsed="1"/>
+    <w:lsdException w:name="annotation reference" w:semiHidden="1" w:unhideWhenUsed="1"/>
+    <w:lsdException w:name="line number" w:semiHidden="1" w:unhideWhenUsed="1"/>
+    <w:lsdException w:name="page number" w:semiHidden="1" w:unhideWhenUsed="1"/>
+    <w:lsdException w:name="endnote reference" w:semiHidden="1" w:unhideWhenUsed="1"/>
+    <w:lsdException w:name="endnote text" w:semiHidden="1" w:unhideWhenUsed="1"/>
+    <w:lsdException w:name="table of authorities" w:semiHidden="1" w:unhideWhenUsed="1"/>
+    <w:lsdException w:name="macro" w:semiHidden="1" w:unhideWhenUsed="1"/>
+    <w:lsdException w:name="toa heading" w:semiHidden="1" w:unhideWhenUsed="1"/>
+    <w:lsdException w:name="List" w:semiHidden="1" w:unhideWhenUsed="1"/>
+    <w:lsdException w:name="List Bullet" w:semiHidden="1" w:unhideWhenUsed="1"/>
+    <w:lsdException w:name="List Number" w:semiHidden="1" w:unhideWhenUsed="1"/>
+    <w:lsdException w:name="List 2" w:semiHidden="1" w:unhideWhenUsed="1"/>
+    <w:lsdException w:name="List 3" w:semiHidden="1" w:unhideWhenUsed="1"/>
+    <w:lsdException w:name="List 4" w:semiHidden="1" w:unhideWhenUsed="1"/>
+    <w:lsdException w:name="List 5" w:semiHidden="1" w:unhideWhenUsed="1"/>
+    <w:lsdException w:name="List Bullet 2" w:semiHidden="1" w:unhideWhenUsed="1"/>
+    <w:lsdException w:name="List Bullet 3" w:semiHidden="1" w:unhideWhenUsed="1"/>
+    <w:lsdException w:name="List Bullet 4" w:semiHidden="1" w:unhideWhenUsed="1"/>
+    <w:lsdException w:name="List Bullet 5" w:semiHidden="1" w:unhideWhenUsed="1"/>
+    <w:lsdException w:name="List Number 2" w:semiHidden="1" w:unhideWhenUsed="1"/>
+    <w:lsdException w:name="List Number 3" w:semiHidden="1" w:unhideWhenUsed="1"/>
+    <w:lsdException w:name="List Number 4" w:semiHidden="1" w:unhideWhenUsed="1"/>
+    <w:lsdException w:name="List Number 5" w:semiHidden="1" w:unhideWhenUsed="1"/>
+    <w:lsdException w:name="Title" w:uiPriority="10" w:qFormat="1"/>
+    <w:lsdException w:name="Closing" w:semiHidden="1" w:unhideWhenUsed="1"/>
+    <w:lsdException w:name="Signature" w:semiHidden="1" w:unhideWhenUsed="1"/>
+    <w:lsdException w:name="Default Paragraph Font" w:semiHidden="1" w:uiPriority="1" w:unhideWhenUsed="1"/>
+    <w:lsdException w:name="Body Text" w:semiHidden="1" w:unhideWhenUsed="1"/>
+    <w:lsdException w:name="Body Text Indent" w:semiHidden="1" w:unhideWhenUsed="1"/>
+    <w:lsdException w:name="List Continue" w:semiHidden="1" w:unhideWhenUsed="1"/>
+    <w:lsdException w:name="List Continue 2" w:semiHidden="1" w:unhideWhenUsed="1"/>
+    <w:lsdException w:name="List Continue 3" w:semiHidden="1" w:unhideWhenUsed="1"/>
+    <w:lsdException w:name="List Continue 4" w:semiHidden="1" w:unhideWhenUsed="1"/>
+    <w:lsdException w:name="List Continue 5" w:semiHidden="1" w:unhideWhenUsed="1"/>
+    <w:lsdException w:name="Message Header" w:semiHidden="1" w:unhideWhenUsed="1"/>
+    <w:lsdException w:name="Subtitle" w:uiPriority="11" w:qFormat="1"/>
+    <w:lsdException w:name="Salutation" w:semiHidden="1" w:unhideWhenUsed="1"/>
+    <w:lsdException w:name="Date" w:semiHidden="1" w:unhideWhenUsed="1"/>
+    <w:lsdException w:name="Body Text First Indent" w:semiHidden="1" w:unhideWhenUsed="1"/>
+    <w:lsdException w:name="Body Text First Indent 2" w:semiHidden="1" w:unhideWhenUsed="1"/>
+    <w:lsdException w:name="Note Heading" w:semiHidden="1" w:unhideWhenUsed="1"/>
+    <w:lsdException w:name="Body Text 2" w:semiHidden="1" w:unhideWhenUsed="1"/>
+    <w:lsdException w:name="Body Text 3" w:semiHidden="1" w:unhideWhenUsed="1"/>
+    <w:lsdException w:name="Body Text Indent 2" w:semiHidden="1" w:unhideWhenUsed="1"/>
+    <w:lsdException w:name="Body Text Indent 3" w:semiHidden="1" w:unhideWhenUsed="1"/>
+    <w:lsdException w:name="Block Text" w:semiHidden="1" w:unhideWhenUsed="1"/>
+    <w:lsdException w:name="Hyperlink" w:semiHidden="1" w:unhideWhenUsed="1"/>
+    <w:lsdException w:name="FollowedHyperlink" w:semiHidden="1" w:unhideWhenUsed="1"/>
+    <w:lsdException w:name="Strong" w:uiPriority="22" w:qFormat="1"/>
+    <w:lsdException w:name="Emphasis" w:uiPriority="20" w:qFormat="1"/>
+    <w:lsdException w:name="Document Map" w:semiHidden="1" w:unhideWhenUsed="1"/>
+    <w:lsdException w:name="Plain Text" w:semiHidden="1" w:unhideWhenUsed="1"/>
+    <w:lsdException w:name="E-mail Signature" w:semiHidden="1" w:unhideWhenUsed="1"/>
+    <w:lsdException w:name="HTML Top of Form" w:semiHidden="1" w:unhideWhenUsed="1"/>
+    <w:lsdException w:name="HTML Bottom of Form" w:semiHidden="1" w:unhideWhenUsed="1"/>
+    <w:lsdException w:name="Normal (Web)" w:semiHidden="1" w:unhideWhenUsed="1"/>
+    <w:lsdException w:name="HTML Acronym" w:semiHidden="1" w:unhideWhenUsed="1"/>
+    <w:lsdException w:name="HTML Address" w:semiHidden="1" w:unhideWhenUsed="1"/>
+    <w:lsdException w:name="HTML Cite" w:semiHidden="1" w:unhideWhenUsed="1"/>
+    <w:lsdException w:name="HTML Code" w:semiHidden="1" w:unhideWhenUsed="1"/>
+    <w:lsdException w:name="HTML Definition" w:semiHidden="1" w:unhideWhenUsed="1"/>
+    <w:lsdException w:name="HTML Keyboard" w:semiHidden="1" w:unhideWhenUsed="1"/>
+    <w:lsdException w:name="HTML Preformatted" w:semiHidden="1" w:unhideWhenUsed="1"/>
+    <w:lsdException w:name="HTML Sample" w:semiHidden="1" w:unhideWhenUsed="1"/>
+    <w:lsdException w:name="HTML Typewriter" w:semiHidden="1" w:unhideWhenUsed="1"/>
+    <w:lsdException w:name="HTML Variable" w:semiHidden="1" w:unhideWhenUsed="1"/>
+    <w:lsdException w:name="Normal Table" w:semiHidden="1" w:unhideWhenUsed="1"/>
+    <w:lsdException w:name="annotation subject" w:semiHidden="1" w:unhideWhenUsed="1"/>
+    <w:lsdException w:name="No List" w:semiHidden="1" w:unhideWhenUsed="1"/>
+    <w:lsdException w:name="Outline List 1" w:semiHidden="1" w:unhideWhenUsed="1"/>
+    <w:lsdException w:name="Outline List 2" w:semiHidden="1" w:unhideWhenUsed="1"/>
+    <w:lsdException w:name="Outline List 3" w:semiHidden="1" w:unhideWhenUsed="1"/>
+    <w:lsdException w:name="Table Simple 1" w:semiHidden="1" w:unhideWhenUsed="1"/>
+    <w:lsdException w:name="Table Simple 2" w:semiHidden="1" w:unhideWhenUsed="1"/>
+    <w:lsdException w:name="Table Simple 3" w:semiHidden="1" w:unhideWhenUsed="1"/>
+    <w:lsdException w:name="Table Classic 1" w:semiHidden="1" w:unhideWhenUsed="1"/>
+    <w:lsdException w:name="Table Classic 2" w:semiHidden="1" w:unhideWhenUsed="1"/>
+    <w:lsdException w:name="Table Classic 3" w:semiHidden="1" w:unhideWhenUsed="1"/>
+    <w:lsdException w:name="Table Classic 4" w:semiHidden="1" w:unhideWhenUsed="1"/>
+    <w:lsdException w:name="Table Colorful 1" w:semiHidden="1" w:unhideWhenUsed="1"/>
+    <w:lsdException w:name="Table Colorful 2" w:semiHidden="1" w:unhideWhenUsed="1"/>
+    <w:lsdException w:name="Table Colorful 3" w:semiHidden="1" w:unhideWhenUsed="1"/>
+    <w:lsdException w:name="Table Columns 1" w:semiHidden="1" w:unhideWhenUsed="1"/>
+    <w:lsdException w:name="Table Columns 2" w:semiHidden="1" w:unhideWhenUsed="1"/>
+    <w:lsdException w:name="Table Columns 3" w:semiHidden="1" w:unhideWhenUsed="1"/>
+    <w:lsdException w:name="Table Columns 4" w:semiHidden="1" w:unhideWhenUsed="1"/>
+    <w:lsdException w:name="Table Columns 5" w:semiHidden="1" w:unhideWhenUsed="1"/>
+    <w:lsdException w:name="Table Grid 1" w:semiHidden="1" w:unhideWhenUsed="1"/>
+    <w:lsdException w:name="Table Grid 2" w:semiHidden="1" w:unhideWhenUsed="1"/>
+    <w:lsdException w:name="Table Grid 3" w:semiHidden="1" w:unhideWhenUsed="1"/>
+    <w:lsdException w:name="Table Grid 4" w:semiHidden="1" w:unhideWhenUsed="1"/>
+    <w:lsdException w:name="Table Grid 5" w:semiHidden="1" w:unhideWhenUsed="1"/>
+    <w:lsdException w:name="Table Grid 6" w:semiHidden="1" w:unhideWhenUsed="1"/>
+    <w:lsdException w:name="Table Grid 7" w:semiHidden="1" w:unhideWhenUsed="1"/>
+    <w:lsdException w:name="Table Grid 8" w:semiHidden="1" w:unhideWhenUsed="1"/>
+    <w:lsdException w:name="Table List 1" w:semiHidden="1" w:unhideWhenUsed="1"/>
+    <w:lsdException w:name="Table List 2" w:semiHidden="1" w:unhideWhenUsed="1"/>
+    <w:lsdException w:name="Table List 3" w:semiHidden="1" w:unhideWhenUsed="1"/>
+    <w:lsdException w:name="Table List 4" w:semiHidden="1" w:unhideWhenUsed="1"/>
+    <w:lsdException w:name="Table List 5" w:semiHidden="1" w:unhideWhenUsed="1"/>
+    <w:lsdException w:name="Table List 6" w:semiHidden="1" w:unhideWhenUsed="1"/>
+    <w:lsdException w:name="Table List 7" w:semiHidden="1" w:unhideWhenUsed="1"/>
+    <w:lsdException w:name="Table List 8" w:semiHidden="1" w:unhideWhenUsed="1"/>
+    <w:lsdException w:name="Table 3D effects 1" w:semiHidden="1" w:unhideWhenUsed="1"/>
+    <w:lsdException w:name="Table 3D effects 2" w:semiHidden="1" w:unhideWhenUsed="1"/>
+    <w:lsdException w:name="Table 3D effects 3" w:semiHidden="1" w:unhideWhenUsed="1"/>
+    <w:lsdException w:name="Table Contemporary" w:semiHidden="1" w:unhideWhenUsed="1"/>
+    <w:lsdException w:name="Table Elegant" w:semiHidden="1" w:unhideWhenUsed="1"/>
+    <w:lsdException w:name="Table Professional" w:semiHidden="1" w:unhideWhenUsed="1"/>
+    <w:lsdException w:name="Table Subtle 1" w:semiHidden="1" w:unhideWhenUsed="1"/>
+    <w:lsdException w:name="Table Subtle 2" w:semiHidden="1" w:unhideWhenUsed="1"/>
+    <w:lsdException w:name="Table Web 1" w:semiHidden="1" w:unhideWhenUsed="1"/>
+    <w:lsdException w:name="Table Web 2" w:semiHidden="1" w:unhideWhenUsed="1"/>
+    <w:lsdException w:name="Table Web 3" w:semiHidden="1" w:unhideWhenUsed="1"/>
+    <w:lsdException w:name="Balloon Text" w:semiHidden="1" w:unhideWhenUsed="1"/>
+    <w:lsdException w:name="Table Grid" w:uiPriority="39"/>
+    <w:lsdException w:name="Table Theme" w:semiHidden="1" w:unhideWhenUsed="1"/>
+    <w:lsdException w:name="Note Level 1" w:semiHidden="1" w:unhideWhenUsed="1"/>
+    <w:lsdException w:name="Note Level 2" w:semiHidden="1" w:unhideWhenUsed="1"/>
+    <w:lsdException w:name="Note Level 3" w:semiHidden="1" w:unhideWhenUsed="1"/>
+    <w:lsdException w:name="Note Level 4" w:semiHidden="1" w:unhideWhenUsed="1"/>
+    <w:lsdException w:name="Note Level 5" w:semiHidden="1" w:unhideWhenUsed="1"/>
+    <w:lsdException w:name="Note Level 6" w:semiHidden="1" w:unhideWhenUsed="1"/>
+    <w:lsdException w:name="Note Level 7" w:semiHidden="1" w:unhideWhenUsed="1"/>
+    <w:lsdException w:name="Note Level 8" w:semiHidden="1" w:unhideWhenUsed="1"/>
+    <w:lsdException w:name="Note Level 9" w:semiHidden="1" w:unhideWhenUsed="1"/>
+    <w:lsdException w:name="Placeholder Text" w:semiHidden="1"/>
+    <w:lsdException w:name="No Spacing" w:uiPriority="1" w:qFormat="1"/>
+    <w:lsdException w:name="Light Shading" w:uiPriority="60"/>
+    <w:lsdException w:name="Light List" w:uiPriority="61"/>
+    <w:lsdException w:name="Light Grid" w:uiPriority="62"/>
+    <w:lsdException w:name="Medium Shading 1" w:uiPriority="63"/>
+    <w:lsdException w:name="Medium Shading 2" w:uiPriority="64"/>
+    <w:lsdException w:name="Medium List 1" w:uiPriority="65"/>
+    <w:lsdException w:name="Medium List 2" w:uiPriority="66"/>
+    <w:lsdException w:name="Medium Grid 1" w:uiPriority="67"/>
+    <w:lsdException w:name="Medium Grid 2" w:uiPriority="68"/>
+    <w:lsdException w:name="Medium Grid 3" w:uiPriority="69"/>
+    <w:lsdException w:name="Dark List" w:uiPriority="70"/>
+    <w:lsdException w:name="Colorful Shading" w:uiPriority="71"/>
+    <w:lsdException w:name="Colorful List" w:uiPriority="72"/>
+    <w:lsdException w:name="Colorful Grid" w:uiPriority="73"/>
+    <w:lsdException w:name="Light Shading Accent 1" w:uiPriority="60"/>
+    <w:lsdException w:name="Light List Accent 1" w:uiPriority="61"/>
+    <w:lsdException w:name="Light Grid Accent 1" w:uiPriority="62"/>
+    <w:lsdException w:name="Medium Shading 1 Accent 1" w:uiPriority="63"/>
+    <w:lsdException w:name="Medium Shading 2 Accent 1" w:uiPriority="64"/>
+    <w:lsdException w:name="Medium List 1 Accent 1" w:uiPriority="65"/>
+    <w:lsdException w:name="Revision" w:semiHidden="1"/>
+    <w:lsdException w:name="List Paragraph" w:uiPriority="34" w:qFormat="1"/>
+    <w:lsdException w:name="Quote" w:uiPriority="29" w:qFormat="1"/>
+    <w:lsdException w:name="Intense Quote" w:uiPriority="30" w:qFormat="1"/>
+    <w:lsdException w:name="Medium List 2 Accent 1" w:uiPriority="66"/>
+    <w:lsdException w:name="Medium Grid 1 Accent 1" w:uiPriority="67"/>
+    <w:lsdException w:name="Medium Grid 2 Accent 1" w:uiPriority="68"/>
+    <w:lsdException w:name="Medium Grid 3 Accent 1" w:uiPriority="69"/>
+    <w:lsdException w:name="Dark List Accent 1" w:uiPriority="70"/>
+    <w:lsdException w:name="Colorful Shading Accent 1" w:uiPriority="71"/>
+    <w:lsdException w:name="Colorful List Accent 1" w:uiPriority="72"/>
+    <w:lsdException w:name="Colorful Grid Accent 1" w:uiPriority="73"/>
+    <w:lsdException w:name="Light Shading Accent 2" w:uiPriority="60"/>
+    <w:lsdException w:name="Light List Accent 2" w:uiPriority="61"/>
+    <w:lsdException w:name="Light Grid Accent 2" w:uiPriority="62"/>
+    <w:lsdException w:name="Medium Shading 1 Accent 2" w:uiPriority="63"/>
+    <w:lsdException w:name="Medium Shading 2 Accent 2" w:uiPriority="64"/>
+    <w:lsdException w:name="Medium List 1 Accent 2" w:uiPriority="65"/>
+    <w:lsdException w:name="Medium List 2 Accent 2" w:uiPriority="66"/>
+    <w:lsdException w:name="Medium Grid 1 Accent 2" w:uiPriority="67"/>
+    <w:lsdException w:name="Medium Grid 2 Accent 2" w:uiPriority="68"/>
+    <w:lsdException w:name="Medium Grid 3 Accent 2" w:uiPriority="69"/>
+    <w:lsdException w:name="Dark List Accent 2" w:uiPriority="70"/>
+    <w:lsdException w:name="Colorful Shading Accent 2" w:uiPriority="71"/>
+    <w:lsdException w:name="Colorful List Accent 2" w:uiPriority="72"/>
+    <w:lsdException w:name="Colorful Grid Accent 2" w:uiPriority="73"/>
+    <w:lsdException w:name="Light Shading Accent 3" w:uiPriority="60"/>
+    <w:lsdException w:name="Light List Accent 3" w:uiPriority="61"/>
+    <w:lsdException w:name="Light Grid Accent 3" w:uiPriority="62"/>
+    <w:lsdException w:name="Medium Shading 1 Accent 3" w:uiPriority="63"/>
+    <w:lsdException w:name="Medium Shading 2 Accent 3" w:uiPriority="64"/>
+    <w:lsdException w:name="Medium List 1 Accent 3" w:uiPriority="65"/>
+    <w:lsdException w:name="Medium List 2 Accent 3" w:uiPriority="66"/>
+    <w:lsdException w:name="Medium Grid 1 Accent 3" w:uiPriority="67"/>
+    <w:lsdException w:name="Medium Grid 2 Accent 3" w:uiPriority="68"/>
+    <w:lsdException w:name="Medium Grid 3 Accent 3" w:uiPriority="69"/>
+    <w:lsdException w:name="Dark List Accent 3" w:uiPriority="70"/>
+    <w:lsdException w:name="Colorful Shading Accent 3" w:uiPriority="71"/>
+    <w:lsdException w:name="Colorful List Accent 3" w:uiPriority="72"/>
+    <w:lsdException w:name="Colorful Grid Accent 3" w:uiPriority="73"/>
+    <w:lsdException w:name="Light Shading Accent 4" w:uiPriority="60"/>
+    <w:lsdException w:name="Light List Accent 4" w:uiPriority="61"/>
+    <w:lsdException w:name="Light Grid Accent 4" w:uiPriority="62"/>
+    <w:lsdException w:name="Medium Shading 1 Accent 4" w:uiPriority="63"/>
+    <w:lsdException w:name="Medium Shading 2 Accent 4" w:uiPriority="64"/>
+    <w:lsdException w:name="Medium List 1 Accent 4" w:uiPriority="65"/>
+    <w:lsdException w:name="Medium List 2 Accent 4" w:uiPriority="66"/>
+    <w:lsdException w:name="Medium Grid 1 Accent 4" w:uiPriority="67"/>
+    <w:lsdException w:name="Medium Grid 2 Accent 4" w:uiPriority="68"/>
+    <w:lsdException w:name="Medium Grid 3 Accent 4" w:uiPriority="69"/>
+    <w:lsdException w:name="Dark List Accent 4" w:uiPriority="70"/>
+    <w:lsdException w:name="Colorful Shading Accent 4" w:uiPriority="71"/>
+    <w:lsdException w:name="Colorful List Accent 4" w:uiPriority="72"/>
+    <w:lsdException w:name="Colorful Grid Accent 4" w:uiPriority="73"/>
+    <w:lsdException w:name="Light Shading Accent 5" w:uiPriority="60"/>
+    <w:lsdException w:name="Light List Accent 5" w:uiPriority="61"/>
+    <w:lsdException w:name="Light Grid Accent 5" w:uiPriority="62"/>
+    <w:lsdException w:name="Medium Shading 1 Accent 5" w:uiPriority="63"/>
+    <w:lsdException w:name="Medium Shading 2 Accent 5" w:uiPriority="64"/>
+    <w:lsdException w:name="Medium List 1 Accent 5" w:uiPriority="65"/>
+    <w:lsdException w:name="Medium List 2 Accent 5" w:uiPriority="66"/>
+    <w:lsdException w:name="Medium Grid 1 Accent 5" w:uiPriority="67"/>
+    <w:lsdException w:name="Medium Grid 2 Accent 5" w:uiPriority="68"/>
+    <w:lsdException w:name="Medium Grid 3 Accent 5" w:uiPriority="69"/>
+    <w:lsdException w:name="Dark List Accent 5" w:uiPriority="70"/>
+    <w:lsdException w:name="Colorful Shading Accent 5" w:uiPriority="71"/>
+    <w:lsdException w:name="Colorful List Accent 5" w:uiPriority="72"/>
+    <w:lsdException w:name="Colorful Grid Accent 5" w:uiPriority="73"/>
+    <w:lsdException w:name="Light Shading Accent 6" w:uiPriority="60"/>
+    <w:lsdException w:name="Light List Accent 6" w:uiPriority="61"/>
+    <w:lsdException w:name="Light Grid Accent 6" w:uiPriority="62"/>
+    <w:lsdException w:name="Medium Shading 1 Accent 6" w:uiPriority="63"/>
+    <w:lsdException w:name="Medium Shading 2 Accent 6" w:uiPriority="64"/>
+    <w:lsdException w:name="Medium List 1 Accent 6" w:uiPriority="65"/>
+    <w:lsdException w:name="Medium List 2 Accent 6" w:uiPriority="66"/>
+    <w:lsdException w:name="Medium Grid 1 Accent 6" w:uiPriority="67"/>
+    <w:lsdException w:name="Medium Grid 2 Accent 6" w:uiPriority="68"/>
+    <w:lsdException w:name="Medium Grid 3 Accent 6" w:uiPriority="69"/>
+    <w:lsdException w:name="Dark List Accent 6" w:uiPriority="70"/>
+    <w:lsdException w:name="Colorful Shading Accent 6" w:uiPriority="71"/>
+    <w:lsdException w:name="Colorful List Accent 6" w:uiPriority="72"/>
+    <w:lsdException w:name="Colorful Grid Accent 6" w:uiPriority="73"/>
+    <w:lsdException w:name="Subtle Emphasis" w:uiPriority="19" w:qFormat="1"/>
+    <w:lsdException w:name="Intense Emphasis" w:uiPriority="21" w:qFormat="1"/>
+    <w:lsdException w:name="Subtle Reference" w:uiPriority="31" w:qFormat="1"/>
+    <w:lsdException w:name="Intense Reference" w:uiPriority="32" w:qFormat="1"/>
+    <w:lsdException w:name="Book Title" w:uiPriority="33" w:qFormat="1"/>
+    <w:lsdException w:name="Bibliography" w:semiHidden="1" w:uiPriority="37" w:unhideWhenUsed="1"/>
+    <w:lsdException w:name="TOC Heading" w:semiHidden="1" w:uiPriority="39" w:unhideWhenUsed="1" w:qFormat="1"/>
+    <w:lsdException w:name="Plain Table 1" w:uiPriority="41"/>
+    <w:lsdException w:name="Plain Table 2" w:uiPriority="42"/>
+    <w:lsdException w:name="Plain Table 3" w:uiPriority="43"/>
+    <w:lsdException w:name="Plain Table 4" w:uiPriority="44"/>
+    <w:lsdException w:name="Plain Table 5" w:uiPriority="45"/>
+    <w:lsdException w:name="Grid Table Light" w:uiPriority="40"/>
+    <w:lsdException w:name="Grid Table 1 Light" w:uiPriority="46"/>
+    <w:lsdException w:name="Grid Table 2" w:uiPriority="47"/>
+    <w:lsdException w:name="Grid Table 3" w:uiPriority="48"/>
+    <w:lsdException w:name="Grid Table 4" w:uiPriority="49"/>
+    <w:lsdException w:name="Grid Table 5 Dark" w:uiPriority="50"/>
+    <w:lsdException w:name="Grid Table 6 Colorful" w:uiPriority="51"/>
+    <w:lsdException w:name="Grid Table 7 Colorful" w:uiPriority="52"/>
+    <w:lsdException w:name="Grid Table 1 Light Accent 1" w:uiPriority="46"/>
+    <w:lsdException w:name="Grid Table 2 Accent 1" w:uiPriority="47"/>
+    <w:lsdException w:name="Grid Table 3 Accent 1" w:uiPriority="48"/>
+    <w:lsdException w:name="Grid Table 4 Accent 1" w:uiPriority="49"/>
+    <w:lsdException w:name="Grid Table 5 Dark Accent 1" w:uiPriority="50"/>
+    <w:lsdException w:name="Grid Table 6 Colorful Accent 1" w:uiPriority="51"/>
+    <w:lsdException w:name="Grid Table 7 Colorful Accent 1" w:uiPriority="52"/>
+    <w:lsdException w:name="Grid Table 1 Light Accent 2" w:uiPriority="46"/>
+    <w:lsdException w:name="Grid Table 2 Accent 2" w:uiPriority="47"/>
+    <w:lsdException w:name="Grid Table 3 Accent 2" w:uiPriority="48"/>
+    <w:lsdException w:name="Grid Table 4 Accent 2" w:uiPriority="49"/>
+    <w:lsdException w:name="Grid Table 5 Dark Accent 2" w:uiPriority="50"/>
+    <w:lsdException w:name="Grid Table 6 Colorful Accent 2" w:uiPriority="51"/>
+    <w:lsdException w:name="Grid Table 7 Colorful Accent 2" w:uiPriority="52"/>
+    <w:lsdException w:name="Grid Table 1 Light Accent 3" w:uiPriority="46"/>
+    <w:lsdException w:name="Grid Table 2 Accent 3" w:uiPriority="47"/>
+    <w:lsdException w:name="Grid Table 3 Accent 3" w:uiPriority="48"/>
+    <w:lsdException w:name="Grid Table 4 Accent 3" w:uiPriority="49"/>
+    <w:lsdException w:name="Grid Table 5 Dark Accent 3" w:uiPriority="50"/>
+    <w:lsdException w:name="Grid Table 6 Colorful Accent 3" w:uiPriority="51"/>
+    <w:lsdException w:name="Grid Table 7 Colorful Accent 3" w:uiPriority="52"/>
+    <w:lsdException w:name="Grid Table 1 Light Accent 4" w:uiPriority="46"/>
+    <w:lsdException w:name="Grid Table 2 Accent 4" w:uiPriority="47"/>
+    <w:lsdException w:name="Grid Table 3 Accent 4" w:uiPriority="48"/>
+    <w:lsdException w:name="Grid Table 4 Accent 4" w:uiPriority="49"/>
+    <w:lsdException w:name="Grid Table 5 Dark Accent 4" w:uiPriority="50"/>
+    <w:lsdException w:name="Grid Table 6 Colorful Accent 4" w:uiPriority="51"/>
+    <w:lsdException w:name="Grid Table 7 Colorful Accent 4" w:uiPriority="52"/>
+    <w:lsdException w:name="Grid Table 1 Light Accent 5" w:uiPriority="46"/>
+    <w:lsdException w:name="Grid Table 2 Accent 5" w:uiPriority="47"/>
+    <w:lsdException w:name="Grid Table 3 Accent 5" w:uiPriority="48"/>
+    <w:lsdException w:name="Grid Table 4 Accent 5" w:uiPriority="49"/>
+    <w:lsdException w:name="Grid Table 5 Dark Accent 5" w:uiPriority="50"/>
+    <w:lsdException w:name="Grid Table 6 Colorful Accent 5" w:uiPriority="51"/>
+    <w:lsdException w:name="Grid Table 7 Colorful Accent 5" w:uiPriority="52"/>
+    <w:lsdException w:name="Grid Table 1 Light Accent 6" w:uiPriority="46"/>
+    <w:lsdException w:name="Grid Table 2 Accent 6" w:uiPriority="47"/>
+    <w:lsdException w:name="Grid Table 3 Accent 6" w:uiPriority="48"/>
+    <w:lsdException w:name="Grid Table 4 Accent 6" w:uiPriority="49"/>
+    <w:lsdException w:name="Grid Table 5 Dark Accent 6" w:uiPriority="50"/>
+    <w:lsdException w:name="Grid Table 6 Colorful Accent 6" w:uiPriority="51"/>
+    <w:lsdException w:name="Grid Table 7 Colorful Accent 6" w:uiPriority="52"/>
+    <w:lsdException w:name="List Table 1 Light" w:uiPriority="46"/>
+    <w:lsdException w:name="List Table 2" w:uiPriority="47"/>
+    <w:lsdException w:name="List Table 3" w:uiPriority="48"/>
+    <w:lsdException w:name="List Table 4" w:uiPriority="49"/>
+    <w:lsdException w:name="List Table 5 Dark" w:uiPriority="50"/>
+    <w:lsdException w:name="List Table 6 Colorful" w:uiPriority="51"/>
+    <w:lsdException w:name="List Table 7 Colorful" w:uiPriority="52"/>
+    <w:lsdException w:name="List Table 1 Light Accent 1" w:uiPriority="46"/>
+    <w:lsdException w:name="List Table 2 Accent 1" w:uiPriority="47"/>
+    <w:lsdException w:name="List Table 3 Accent 1" w:uiPriority="48"/>
+    <w:lsdException w:name="List Table 4 Accent 1" w:uiPriority="49"/>
+    <w:lsdException w:name="List Table 5 Dark Accent 1" w:uiPriority="50"/>
+    <w:lsdException w:name="List Table 6 Colorful Accent 1" w:uiPriority="51"/>
+    <w:lsdException w:name="List Table 7 Colorful Accent 1" w:uiPriority="52"/>
+    <w:lsdException w:name="List Table 1 Light Accent 2" w:uiPriority="46"/>
+    <w:lsdException w:name="List Table 2 Accent 2" w:uiPriority="47"/>
+    <w:lsdException w:name="List Table 3 Accent 2" w:uiPriority="48"/>
+    <w:lsdException w:name="List Table 4 Accent 2" w:uiPriority="49"/>
+    <w:lsdException w:name="List Table 5 Dark Accent 2" w:uiPriority="50"/>
+    <w:lsdException w:name="List Table 6 Colorful Accent 2" w:uiPriority="51"/>
+    <w:lsdException w:name="List Table 7 Colorful Accent 2" w:uiPriority="52"/>
+    <w:lsdException w:name="List Table 1 Light Accent 3" w:uiPriority="46"/>
+    <w:lsdException w:name="List Table 2 Accent 3" w:uiPriority="47"/>
+    <w:lsdException w:name="List Table 3 Accent 3" w:uiPriority="48"/>
+    <w:lsdException w:name="List Table 4 Accent 3" w:uiPriority="49"/>
+    <w:lsdException w:name="List Table 5 Dark Accent 3" w:uiPriority="50"/>
+    <w:lsdException w:name="List Table 6 Colorful Accent 3" w:uiPriority="51"/>
+    <w:lsdException w:name="List Table 7 Colorful Accent 3" w:uiPriority="52"/>
+    <w:lsdException w:name="List Table 1 Light Accent 4" w:uiPriority="46"/>
+    <w:lsdException w:name="List Table 2 Accent 4" w:uiPriority="47"/>
+    <w:lsdException w:name="List Table 3 Accent 4" w:uiPriority="48"/>
+    <w:lsdException w:name="List Table 4 Accent 4" w:uiPriority="49"/>
+    <w:lsdException w:name="List Table 5 Dark Accent 4" w:uiPriority="50"/>
+    <w:lsdException w:name="List Table 6 Colorful Accent 4" w:uiPriority="51"/>
+    <w:lsdException w:name="List Table 7 Colorful Accent 4" w:uiPriority="52"/>
+    <w:lsdException w:name="List Table 1 Light Accent 5" w:uiPriority="46"/>
+    <w:lsdException w:name="List Table 2 Accent 5" w:uiPriority="47"/>
+    <w:lsdException w:name="List Table 3 Accent 5" w:uiPriority="48"/>
+    <w:lsdException w:name="List Table 4 Accent 5" w:uiPriority="49"/>
+    <w:lsdException w:name="List Table 5 Dark Accent 5" w:uiPriority="50"/>
+    <w:lsdException w:name="List Table 6 Colorful Accent 5" w:uiPriority="51"/>
+    <w:lsdException w:name="List Table 7 Colorful Accent 5" w:uiPriority="52"/>
+    <w:lsdException w:name="List Table 1 Light Accent 6" w:uiPriority="46"/>
+    <w:lsdException w:name="List Table 2 Accent 6" w:uiPriority="47"/>
+    <w:lsdException w:name="List Table 3 Accent 6" w:uiPriority="48"/>
+    <w:lsdException w:name="List Table 4 Accent 6" w:uiPriority="49"/>
+    <w:lsdException w:name="List Table 5 Dark Accent 6" w:uiPriority="50"/>
+    <w:lsdException w:name="List Table 6 Colorful Accent 6" w:uiPriority="51"/>
+    <w:lsdException w:name="List Table 7 Colorful Accent 6" w:uiPriority="52"/>
+    <w:lsdException w:name="Mention" w:semiHidden="1" w:unhideWhenUsed="1"/>
+    <w:lsdException w:name="Smart Hyperlink" w:semiHidden="1" w:unhideWhenUsed="1"/>
+  </w:latentStyles>
+  <w:style w:type="paragraph" w:default="1" w:styleId="Normal">
+    <w:name w:val="Normal"/>
   </w:style>
   <w:style w:type="paragraph" w:styleId="Heading1">
     <w:name w:val="heading 1"/>
     <w:basedOn w:val="Normal"/>
     <w:next w:val="Normal"/>
     <w:pPr>
-      <w:keepNext w:val="1"/>
-      <w:keepLines w:val="1"/>
-      <w:spacing w:after="120" w:before="400" w:lineRule="auto"/>
+      <w:keepNext/>
+      <w:keepLines/>
+      <w:spacing w:before="400" w:after="120"/>
+      <w:outlineLvl w:val="0"/>
     </w:pPr>
     <w:rPr>
       <w:sz w:val="40"/>
@@ -2810,12 +2728,12 @@
     <w:basedOn w:val="Normal"/>
     <w:next w:val="Normal"/>
     <w:pPr>
-      <w:keepNext w:val="1"/>
-      <w:keepLines w:val="1"/>
-      <w:spacing w:after="120" w:before="360" w:lineRule="auto"/>
+      <w:keepNext/>
+      <w:keepLines/>
+      <w:spacing w:before="360" w:after="120"/>
+      <w:outlineLvl w:val="1"/>
     </w:pPr>
     <w:rPr>
-      <w:b w:val="0"/>
       <w:sz w:val="32"/>
       <w:szCs w:val="32"/>
     </w:rPr>
@@ -2825,12 +2743,12 @@
     <w:basedOn w:val="Normal"/>
     <w:next w:val="Normal"/>
     <w:pPr>
-      <w:keepNext w:val="1"/>
-      <w:keepLines w:val="1"/>
-      <w:spacing w:after="80" w:before="320" w:lineRule="auto"/>
+      <w:keepNext/>
+      <w:keepLines/>
+      <w:spacing w:before="320" w:after="80"/>
+      <w:outlineLvl w:val="2"/>
     </w:pPr>
     <w:rPr>
-      <w:b w:val="0"/>
       <w:color w:val="434343"/>
       <w:sz w:val="28"/>
       <w:szCs w:val="28"/>
@@ -2841,9 +2759,10 @@
     <w:basedOn w:val="Normal"/>
     <w:next w:val="Normal"/>
     <w:pPr>
-      <w:keepNext w:val="1"/>
-      <w:keepLines w:val="1"/>
-      <w:spacing w:after="80" w:before="280" w:lineRule="auto"/>
+      <w:keepNext/>
+      <w:keepLines/>
+      <w:spacing w:before="280" w:after="80"/>
+      <w:outlineLvl w:val="3"/>
     </w:pPr>
     <w:rPr>
       <w:color w:val="666666"/>
@@ -2856,14 +2775,13 @@
     <w:basedOn w:val="Normal"/>
     <w:next w:val="Normal"/>
     <w:pPr>
-      <w:keepNext w:val="1"/>
-      <w:keepLines w:val="1"/>
-      <w:spacing w:after="80" w:before="240" w:lineRule="auto"/>
+      <w:keepNext/>
+      <w:keepLines/>
+      <w:spacing w:before="240" w:after="80"/>
+      <w:outlineLvl w:val="4"/>
     </w:pPr>
     <w:rPr>
       <w:color w:val="666666"/>
-      <w:sz w:val="22"/>
-      <w:szCs w:val="22"/>
     </w:rPr>
   </w:style>
   <w:style w:type="paragraph" w:styleId="Heading6">
@@ -2871,25 +2789,51 @@
     <w:basedOn w:val="Normal"/>
     <w:next w:val="Normal"/>
     <w:pPr>
-      <w:keepNext w:val="1"/>
-      <w:keepLines w:val="1"/>
-      <w:spacing w:after="80" w:before="240" w:lineRule="auto"/>
+      <w:keepNext/>
+      <w:keepLines/>
+      <w:spacing w:before="240" w:after="80"/>
+      <w:outlineLvl w:val="5"/>
     </w:pPr>
     <w:rPr>
-      <w:i w:val="1"/>
+      <w:i/>
       <w:color w:val="666666"/>
-      <w:sz w:val="22"/>
-      <w:szCs w:val="22"/>
     </w:rPr>
+  </w:style>
+  <w:style w:type="character" w:default="1" w:styleId="DefaultParagraphFont">
+    <w:name w:val="Default Paragraph Font"/>
+    <w:uiPriority w:val="1"/>
+    <w:semiHidden/>
+    <w:unhideWhenUsed/>
+  </w:style>
+  <w:style w:type="table" w:default="1" w:styleId="TableNormal">
+    <w:name w:val="Normal Table"/>
+    <w:uiPriority w:val="99"/>
+    <w:semiHidden/>
+    <w:unhideWhenUsed/>
+    <w:tblPr>
+      <w:tblInd w:w="0" w:type="dxa"/>
+      <w:tblCellMar>
+        <w:top w:w="0" w:type="dxa"/>
+        <w:left w:w="108" w:type="dxa"/>
+        <w:bottom w:w="0" w:type="dxa"/>
+        <w:right w:w="108" w:type="dxa"/>
+      </w:tblCellMar>
+    </w:tblPr>
+  </w:style>
+  <w:style w:type="numbering" w:default="1" w:styleId="NoList">
+    <w:name w:val="No List"/>
+    <w:uiPriority w:val="99"/>
+    <w:semiHidden/>
+    <w:unhideWhenUsed/>
   </w:style>
   <w:style w:type="paragraph" w:styleId="Title">
     <w:name w:val="Title"/>
     <w:basedOn w:val="Normal"/>
     <w:next w:val="Normal"/>
     <w:pPr>
-      <w:keepNext w:val="1"/>
-      <w:keepLines w:val="1"/>
-      <w:spacing w:after="60" w:before="0" w:lineRule="auto"/>
+      <w:keepNext/>
+      <w:keepLines/>
+      <w:spacing w:after="60"/>
     </w:pPr>
     <w:rPr>
       <w:sz w:val="52"/>
@@ -2901,13 +2845,11 @@
     <w:basedOn w:val="Normal"/>
     <w:next w:val="Normal"/>
     <w:pPr>
-      <w:keepNext w:val="1"/>
-      <w:keepLines w:val="1"/>
-      <w:spacing w:after="320" w:before="0" w:lineRule="auto"/>
+      <w:keepNext/>
+      <w:keepLines/>
+      <w:spacing w:after="320"/>
     </w:pPr>
     <w:rPr>
-      <w:rFonts w:ascii="Arial" w:cs="Arial" w:eastAsia="Arial" w:hAnsi="Arial"/>
-      <w:i w:val="0"/>
       <w:color w:val="666666"/>
       <w:sz w:val="30"/>
       <w:szCs w:val="30"/>

</xml_diff>